<commit_message>
test beymar mamani - edgar carrasco
</commit_message>
<xml_diff>
--- a/Test Git.docx
+++ b/Test Git.docx
@@ -1,6 +1,6 @@
 
 <file path=word/document.xml><?xml version="1.0" encoding="utf-8"?>
-<w:document xmlns:mc="http://schemas.openxmlformats.org/markup-compatibility/2006" xmlns:o="urn:schemas-microsoft-com:office:office" xmlns:r="http://schemas.openxmlformats.org/officeDocument/2006/relationships" xmlns:m="http://schemas.openxmlformats.org/officeDocument/2006/math" xmlns:v="urn:schemas-microsoft-com:vml" xmlns:wp="http://schemas.openxmlformats.org/drawingml/2006/wordprocessingDrawing" xmlns:w10="urn:schemas-microsoft-com:office:word" xmlns:w="http://schemas.openxmlformats.org/wordprocessingml/2006/main" xmlns:wne="http://schemas.microsoft.com/office/word/2006/wordml" xmlns:sl="http://schemas.openxmlformats.org/schemaLibrary/2006/main" xmlns:a="http://schemas.openxmlformats.org/drawingml/2006/main" xmlns:pic="http://schemas.openxmlformats.org/drawingml/2006/picture" xmlns:c="http://schemas.openxmlformats.org/drawingml/2006/chart" xmlns:lc="http://schemas.openxmlformats.org/drawingml/2006/lockedCanvas" xmlns:dgm="http://schemas.openxmlformats.org/drawingml/2006/diagram" xmlns:wps="http://schemas.microsoft.com/office/word/2010/wordprocessingShape" xmlns:wpg="http://schemas.microsoft.com/office/word/2010/wordprocessingGroup" xmlns:w14="http://schemas.microsoft.com/office/word/2010/wordml" xmlns:w15="http://schemas.microsoft.com/office/word/2012/wordml">
+<w:document xmlns:wpc="http://schemas.microsoft.com/office/word/2010/wordprocessingCanvas" xmlns:cx="http://schemas.microsoft.com/office/drawing/2014/chartex" xmlns:cx1="http://schemas.microsoft.com/office/drawing/2015/9/8/chartex" xmlns:cx2="http://schemas.microsoft.com/office/drawing/2015/10/21/chartex" xmlns:cx3="http://schemas.microsoft.com/office/drawing/2016/5/9/chartex" xmlns:cx4="http://schemas.microsoft.com/office/drawing/2016/5/10/chartex" xmlns:cx5="http://schemas.microsoft.com/office/drawing/2016/5/11/chartex" xmlns:cx6="http://schemas.microsoft.com/office/drawing/2016/5/12/chartex" xmlns:cx7="http://schemas.microsoft.com/office/drawing/2016/5/13/chartex" xmlns:cx8="http://schemas.microsoft.com/office/drawing/2016/5/14/chartex" xmlns:mc="http://schemas.openxmlformats.org/markup-compatibility/2006" xmlns:aink="http://schemas.microsoft.com/office/drawing/2016/ink" xmlns:am3d="http://schemas.microsoft.com/office/drawing/2017/model3d" xmlns:o="urn:schemas-microsoft-com:office:office" xmlns:r="http://schemas.openxmlformats.org/officeDocument/2006/relationships" xmlns:m="http://schemas.openxmlformats.org/officeDocument/2006/math" xmlns:v="urn:schemas-microsoft-com:vml" xmlns:wp14="http://schemas.microsoft.com/office/word/2010/wordprocessingDrawing" xmlns:wp="http://schemas.openxmlformats.org/drawingml/2006/wordprocessingDrawing" xmlns:w10="urn:schemas-microsoft-com:office:word" xmlns:w="http://schemas.openxmlformats.org/wordprocessingml/2006/main" xmlns:w14="http://schemas.microsoft.com/office/word/2010/wordml" xmlns:w15="http://schemas.microsoft.com/office/word/2012/wordml" xmlns:w16cid="http://schemas.microsoft.com/office/word/2016/wordml/cid" xmlns:w16se="http://schemas.microsoft.com/office/word/2015/wordml/symex" xmlns:wpg="http://schemas.microsoft.com/office/word/2010/wordprocessingGroup" xmlns:wpi="http://schemas.microsoft.com/office/word/2010/wordprocessingInk" xmlns:wne="http://schemas.microsoft.com/office/word/2006/wordml" xmlns:wps="http://schemas.microsoft.com/office/word/2010/wordprocessingShape" mc:Ignorable="w14 w15 w16se w16cid wp14">
   <w:body>
     <w:p>
       <w:pPr>
@@ -10,11 +10,6 @@
           <w:szCs w:val="24"/>
         </w:rPr>
       </w:pPr>
-      <w:r>
-        <w:rPr>
-          <w:rtl w:val="0"/>
-        </w:rPr>
-      </w:r>
     </w:p>
     <w:p>
       <w:pPr>
@@ -22,15 +17,16 @@
         <w:rPr>
           <w:sz w:val="24"/>
           <w:szCs w:val="24"/>
-        </w:rPr>
-      </w:pPr>
-      <w:r>
-        <w:rPr>
-          <w:sz w:val="24"/>
-          <w:szCs w:val="24"/>
-          <w:rtl w:val="0"/>
-        </w:rPr>
-        <w:t xml:space="preserve">1. ¿Qué comando es necesario para crear un repositorio?</w:t>
+          <w:lang w:val="es-BO"/>
+        </w:rPr>
+      </w:pPr>
+      <w:r>
+        <w:rPr>
+          <w:sz w:val="24"/>
+          <w:szCs w:val="24"/>
+          <w:lang w:val="es-BO"/>
+        </w:rPr>
+        <w:t>1. ¿Qué comando es necesario para crear un repositorio?</w:t>
       </w:r>
     </w:p>
     <w:p>
@@ -39,20 +35,18 @@
           <w:ilvl w:val="0"/>
           <w:numId w:val="9"/>
         </w:numPr>
-        <w:spacing w:after="0" w:afterAutospacing="0" w:before="240" w:line="240" w:lineRule="auto"/>
-        <w:ind w:left="720" w:hanging="360"/>
-        <w:rPr>
-          <w:sz w:val="24"/>
-          <w:szCs w:val="24"/>
-        </w:rPr>
-      </w:pPr>
-      <w:r>
-        <w:rPr>
-          <w:sz w:val="24"/>
-          <w:szCs w:val="24"/>
-          <w:rtl w:val="0"/>
-        </w:rPr>
-        <w:t xml:space="preserve">git status</w:t>
+        <w:spacing w:before="240" w:line="240" w:lineRule="auto"/>
+        <w:rPr>
+          <w:sz w:val="24"/>
+          <w:szCs w:val="24"/>
+        </w:rPr>
+      </w:pPr>
+      <w:r>
+        <w:rPr>
+          <w:sz w:val="24"/>
+          <w:szCs w:val="24"/>
+        </w:rPr>
+        <w:t>git status</w:t>
       </w:r>
     </w:p>
     <w:p>
@@ -61,21 +55,28 @@
           <w:ilvl w:val="0"/>
           <w:numId w:val="9"/>
         </w:numPr>
-        <w:spacing w:after="0" w:afterAutospacing="0" w:before="0" w:beforeAutospacing="0" w:line="240" w:lineRule="auto"/>
-        <w:ind w:left="720" w:hanging="360"/>
-        <w:rPr>
-          <w:sz w:val="24"/>
-          <w:szCs w:val="24"/>
-        </w:rPr>
-      </w:pPr>
-      <w:r>
-        <w:rPr>
-          <w:sz w:val="24"/>
-          <w:szCs w:val="24"/>
-          <w:rtl w:val="0"/>
-        </w:rPr>
-        <w:t xml:space="preserve">git add</w:t>
-      </w:r>
+        <w:spacing w:line="240" w:lineRule="auto"/>
+        <w:rPr>
+          <w:sz w:val="24"/>
+          <w:szCs w:val="24"/>
+        </w:rPr>
+      </w:pPr>
+      <w:r>
+        <w:rPr>
+          <w:sz w:val="24"/>
+          <w:szCs w:val="24"/>
+        </w:rPr>
+        <w:t xml:space="preserve">git </w:t>
+      </w:r>
+      <w:proofErr w:type="gramStart"/>
+      <w:r>
+        <w:rPr>
+          <w:sz w:val="24"/>
+          <w:szCs w:val="24"/>
+        </w:rPr>
+        <w:t>add</w:t>
+      </w:r>
+      <w:proofErr w:type="gramEnd"/>
     </w:p>
     <w:p>
       <w:pPr>
@@ -83,21 +84,31 @@
           <w:ilvl w:val="0"/>
           <w:numId w:val="9"/>
         </w:numPr>
-        <w:spacing w:after="0" w:afterAutospacing="0" w:before="0" w:beforeAutospacing="0" w:line="240" w:lineRule="auto"/>
-        <w:ind w:left="720" w:hanging="360"/>
-        <w:rPr>
-          <w:sz w:val="24"/>
-          <w:szCs w:val="24"/>
-        </w:rPr>
-      </w:pPr>
-      <w:r>
-        <w:rPr>
-          <w:sz w:val="24"/>
-          <w:szCs w:val="24"/>
-          <w:rtl w:val="0"/>
-        </w:rPr>
-        <w:t xml:space="preserve">git init</w:t>
-      </w:r>
+        <w:spacing w:line="240" w:lineRule="auto"/>
+        <w:rPr>
+          <w:sz w:val="24"/>
+          <w:szCs w:val="24"/>
+          <w:u w:val="single"/>
+        </w:rPr>
+      </w:pPr>
+      <w:r>
+        <w:rPr>
+          <w:sz w:val="24"/>
+          <w:szCs w:val="24"/>
+          <w:u w:val="single"/>
+        </w:rPr>
+        <w:t xml:space="preserve">git </w:t>
+      </w:r>
+      <w:proofErr w:type="spellStart"/>
+      <w:r>
+        <w:rPr>
+          <w:sz w:val="24"/>
+          <w:szCs w:val="24"/>
+          <w:u w:val="single"/>
+        </w:rPr>
+        <w:t>init</w:t>
+      </w:r>
+      <w:proofErr w:type="spellEnd"/>
     </w:p>
     <w:p>
       <w:pPr>
@@ -105,20 +116,18 @@
           <w:ilvl w:val="0"/>
           <w:numId w:val="9"/>
         </w:numPr>
-        <w:spacing w:after="240" w:before="0" w:beforeAutospacing="0" w:line="240" w:lineRule="auto"/>
-        <w:ind w:left="720" w:hanging="360"/>
-        <w:rPr>
-          <w:sz w:val="24"/>
-          <w:szCs w:val="24"/>
-        </w:rPr>
-      </w:pPr>
-      <w:r>
-        <w:rPr>
-          <w:sz w:val="24"/>
-          <w:szCs w:val="24"/>
-          <w:rtl w:val="0"/>
-        </w:rPr>
-        <w:t xml:space="preserve">git config</w:t>
+        <w:spacing w:after="240" w:line="240" w:lineRule="auto"/>
+        <w:rPr>
+          <w:sz w:val="24"/>
+          <w:szCs w:val="24"/>
+        </w:rPr>
+      </w:pPr>
+      <w:r>
+        <w:rPr>
+          <w:sz w:val="24"/>
+          <w:szCs w:val="24"/>
+        </w:rPr>
+        <w:t>git config</w:t>
       </w:r>
     </w:p>
     <w:p>
@@ -127,15 +136,16 @@
         <w:rPr>
           <w:sz w:val="24"/>
           <w:szCs w:val="24"/>
-        </w:rPr>
-      </w:pPr>
-      <w:r>
-        <w:rPr>
-          <w:sz w:val="24"/>
-          <w:szCs w:val="24"/>
-          <w:rtl w:val="0"/>
-        </w:rPr>
-        <w:t xml:space="preserve">2. Si deseas obtener una copia de un repositorio Git existente en GitHub, el comando que necesitas es :</w:t>
+          <w:lang w:val="es-BO"/>
+        </w:rPr>
+      </w:pPr>
+      <w:r>
+        <w:rPr>
+          <w:sz w:val="24"/>
+          <w:szCs w:val="24"/>
+          <w:lang w:val="es-BO"/>
+        </w:rPr>
+        <w:t>2. Si deseas obtener una copia de un repositorio Git existente en GitHub, el comando que necesitas es :</w:t>
       </w:r>
     </w:p>
     <w:p>
@@ -144,21 +154,28 @@
           <w:ilvl w:val="0"/>
           <w:numId w:val="5"/>
         </w:numPr>
-        <w:spacing w:after="0" w:afterAutospacing="0" w:before="240" w:line="240" w:lineRule="auto"/>
-        <w:ind w:left="720" w:hanging="360"/>
-        <w:rPr>
-          <w:sz w:val="24"/>
-          <w:szCs w:val="24"/>
-        </w:rPr>
-      </w:pPr>
-      <w:r>
-        <w:rPr>
-          <w:sz w:val="24"/>
-          <w:szCs w:val="24"/>
-          <w:rtl w:val="0"/>
-        </w:rPr>
-        <w:t xml:space="preserve">git commit</w:t>
-      </w:r>
+        <w:spacing w:before="240" w:line="240" w:lineRule="auto"/>
+        <w:rPr>
+          <w:sz w:val="24"/>
+          <w:szCs w:val="24"/>
+        </w:rPr>
+      </w:pPr>
+      <w:r>
+        <w:rPr>
+          <w:sz w:val="24"/>
+          <w:szCs w:val="24"/>
+        </w:rPr>
+        <w:t xml:space="preserve">git </w:t>
+      </w:r>
+      <w:proofErr w:type="gramStart"/>
+      <w:r>
+        <w:rPr>
+          <w:sz w:val="24"/>
+          <w:szCs w:val="24"/>
+        </w:rPr>
+        <w:t>commit</w:t>
+      </w:r>
+      <w:proofErr w:type="gramEnd"/>
     </w:p>
     <w:p>
       <w:pPr>
@@ -166,21 +183,28 @@
           <w:ilvl w:val="0"/>
           <w:numId w:val="5"/>
         </w:numPr>
-        <w:spacing w:after="0" w:afterAutospacing="0" w:before="0" w:beforeAutospacing="0" w:line="240" w:lineRule="auto"/>
-        <w:ind w:left="720" w:hanging="360"/>
-        <w:rPr>
-          <w:sz w:val="24"/>
-          <w:szCs w:val="24"/>
-        </w:rPr>
-      </w:pPr>
-      <w:r>
-        <w:rPr>
-          <w:sz w:val="24"/>
-          <w:szCs w:val="24"/>
-          <w:rtl w:val="0"/>
-        </w:rPr>
-        <w:t xml:space="preserve">git add</w:t>
-      </w:r>
+        <w:spacing w:line="240" w:lineRule="auto"/>
+        <w:rPr>
+          <w:sz w:val="24"/>
+          <w:szCs w:val="24"/>
+        </w:rPr>
+      </w:pPr>
+      <w:r>
+        <w:rPr>
+          <w:sz w:val="24"/>
+          <w:szCs w:val="24"/>
+        </w:rPr>
+        <w:t xml:space="preserve">git </w:t>
+      </w:r>
+      <w:proofErr w:type="gramStart"/>
+      <w:r>
+        <w:rPr>
+          <w:sz w:val="24"/>
+          <w:szCs w:val="24"/>
+        </w:rPr>
+        <w:t>add</w:t>
+      </w:r>
+      <w:proofErr w:type="gramEnd"/>
     </w:p>
     <w:p>
       <w:pPr>
@@ -188,20 +212,18 @@
           <w:ilvl w:val="0"/>
           <w:numId w:val="5"/>
         </w:numPr>
-        <w:spacing w:after="0" w:afterAutospacing="0" w:before="0" w:beforeAutospacing="0" w:line="240" w:lineRule="auto"/>
-        <w:ind w:left="720" w:hanging="360"/>
-        <w:rPr>
-          <w:sz w:val="24"/>
-          <w:szCs w:val="24"/>
-        </w:rPr>
-      </w:pPr>
-      <w:r>
-        <w:rPr>
-          <w:sz w:val="24"/>
-          <w:szCs w:val="24"/>
-          <w:rtl w:val="0"/>
-        </w:rPr>
-        <w:t xml:space="preserve">git log</w:t>
+        <w:spacing w:line="240" w:lineRule="auto"/>
+        <w:rPr>
+          <w:sz w:val="24"/>
+          <w:szCs w:val="24"/>
+        </w:rPr>
+      </w:pPr>
+      <w:r>
+        <w:rPr>
+          <w:sz w:val="24"/>
+          <w:szCs w:val="24"/>
+        </w:rPr>
+        <w:t>git log</w:t>
       </w:r>
     </w:p>
     <w:p>
@@ -210,20 +232,20 @@
           <w:ilvl w:val="0"/>
           <w:numId w:val="5"/>
         </w:numPr>
-        <w:spacing w:after="240" w:before="0" w:beforeAutospacing="0" w:line="240" w:lineRule="auto"/>
-        <w:ind w:left="720" w:hanging="360"/>
-        <w:rPr>
-          <w:sz w:val="24"/>
-          <w:szCs w:val="24"/>
-        </w:rPr>
-      </w:pPr>
-      <w:r>
-        <w:rPr>
-          <w:sz w:val="24"/>
-          <w:szCs w:val="24"/>
-          <w:rtl w:val="0"/>
-        </w:rPr>
-        <w:t xml:space="preserve">git clone</w:t>
+        <w:spacing w:after="240" w:line="240" w:lineRule="auto"/>
+        <w:rPr>
+          <w:sz w:val="24"/>
+          <w:szCs w:val="24"/>
+          <w:u w:val="single"/>
+        </w:rPr>
+      </w:pPr>
+      <w:r>
+        <w:rPr>
+          <w:sz w:val="24"/>
+          <w:szCs w:val="24"/>
+          <w:u w:val="single"/>
+        </w:rPr>
+        <w:t>git clone</w:t>
       </w:r>
     </w:p>
     <w:p>
@@ -232,15 +254,16 @@
         <w:rPr>
           <w:sz w:val="24"/>
           <w:szCs w:val="24"/>
-        </w:rPr>
-      </w:pPr>
-      <w:r>
-        <w:rPr>
-          <w:sz w:val="24"/>
-          <w:szCs w:val="24"/>
-          <w:rtl w:val="0"/>
-        </w:rPr>
-        <w:t xml:space="preserve">3. ¿Cuál es el comando utilizado para listar los cambios (commits) que han producido en el repositorio?</w:t>
+          <w:lang w:val="es-BO"/>
+        </w:rPr>
+      </w:pPr>
+      <w:r>
+        <w:rPr>
+          <w:sz w:val="24"/>
+          <w:szCs w:val="24"/>
+          <w:lang w:val="es-BO"/>
+        </w:rPr>
+        <w:t>3. ¿Cuál es el comando utilizado para listar los cambios (commits) que han producido en el repositorio?</w:t>
       </w:r>
     </w:p>
     <w:p>
@@ -249,21 +272,28 @@
           <w:ilvl w:val="0"/>
           <w:numId w:val="10"/>
         </w:numPr>
-        <w:spacing w:after="0" w:afterAutospacing="0" w:before="240" w:line="240" w:lineRule="auto"/>
-        <w:ind w:left="720" w:hanging="360"/>
-        <w:rPr>
-          <w:sz w:val="24"/>
-          <w:szCs w:val="24"/>
-        </w:rPr>
-      </w:pPr>
-      <w:r>
-        <w:rPr>
-          <w:sz w:val="24"/>
-          <w:szCs w:val="24"/>
-          <w:rtl w:val="0"/>
-        </w:rPr>
-        <w:t xml:space="preserve">git init</w:t>
-      </w:r>
+        <w:spacing w:before="240" w:line="240" w:lineRule="auto"/>
+        <w:rPr>
+          <w:sz w:val="24"/>
+          <w:szCs w:val="24"/>
+        </w:rPr>
+      </w:pPr>
+      <w:r>
+        <w:rPr>
+          <w:sz w:val="24"/>
+          <w:szCs w:val="24"/>
+        </w:rPr>
+        <w:t xml:space="preserve">git </w:t>
+      </w:r>
+      <w:proofErr w:type="spellStart"/>
+      <w:r>
+        <w:rPr>
+          <w:sz w:val="24"/>
+          <w:szCs w:val="24"/>
+        </w:rPr>
+        <w:t>init</w:t>
+      </w:r>
+      <w:proofErr w:type="spellEnd"/>
     </w:p>
     <w:p>
       <w:pPr>
@@ -271,20 +301,28 @@
           <w:ilvl w:val="0"/>
           <w:numId w:val="10"/>
         </w:numPr>
-        <w:spacing w:after="0" w:afterAutospacing="0" w:before="0" w:beforeAutospacing="0" w:line="240" w:lineRule="auto"/>
-        <w:ind w:left="720" w:hanging="360"/>
-        <w:rPr>
-          <w:sz w:val="24"/>
-          <w:szCs w:val="24"/>
-        </w:rPr>
-      </w:pPr>
-      <w:r>
-        <w:rPr>
-          <w:sz w:val="24"/>
-          <w:szCs w:val="24"/>
-          <w:rtl w:val="0"/>
-        </w:rPr>
-        <w:t xml:space="preserve">git status</w:t>
+        <w:spacing w:line="240" w:lineRule="auto"/>
+        <w:rPr>
+          <w:sz w:val="24"/>
+          <w:szCs w:val="24"/>
+          <w:u w:val="single"/>
+        </w:rPr>
+      </w:pPr>
+      <w:r>
+        <w:rPr>
+          <w:sz w:val="24"/>
+          <w:szCs w:val="24"/>
+          <w:u w:val="single"/>
+        </w:rPr>
+        <w:t>gi</w:t>
+      </w:r>
+      <w:r>
+        <w:rPr>
+          <w:sz w:val="24"/>
+          <w:szCs w:val="24"/>
+          <w:u w:val="single"/>
+        </w:rPr>
+        <w:t>t status</w:t>
       </w:r>
     </w:p>
     <w:p>
@@ -293,20 +331,18 @@
           <w:ilvl w:val="0"/>
           <w:numId w:val="10"/>
         </w:numPr>
-        <w:spacing w:after="0" w:afterAutospacing="0" w:before="0" w:beforeAutospacing="0" w:line="240" w:lineRule="auto"/>
-        <w:ind w:left="720" w:hanging="360"/>
-        <w:rPr>
-          <w:sz w:val="24"/>
-          <w:szCs w:val="24"/>
-        </w:rPr>
-      </w:pPr>
-      <w:r>
-        <w:rPr>
-          <w:sz w:val="24"/>
-          <w:szCs w:val="24"/>
-          <w:rtl w:val="0"/>
-        </w:rPr>
-        <w:t xml:space="preserve">git tag</w:t>
+        <w:spacing w:line="240" w:lineRule="auto"/>
+        <w:rPr>
+          <w:sz w:val="24"/>
+          <w:szCs w:val="24"/>
+        </w:rPr>
+      </w:pPr>
+      <w:r>
+        <w:rPr>
+          <w:sz w:val="24"/>
+          <w:szCs w:val="24"/>
+        </w:rPr>
+        <w:t>git tag</w:t>
       </w:r>
     </w:p>
     <w:p>
@@ -315,20 +351,18 @@
           <w:ilvl w:val="0"/>
           <w:numId w:val="10"/>
         </w:numPr>
-        <w:spacing w:after="240" w:before="0" w:beforeAutospacing="0" w:line="240" w:lineRule="auto"/>
-        <w:ind w:left="720" w:hanging="360"/>
-        <w:rPr>
-          <w:sz w:val="24"/>
-          <w:szCs w:val="24"/>
-        </w:rPr>
-      </w:pPr>
-      <w:r>
-        <w:rPr>
-          <w:sz w:val="24"/>
-          <w:szCs w:val="24"/>
-          <w:rtl w:val="0"/>
-        </w:rPr>
-        <w:t xml:space="preserve">git log</w:t>
+        <w:spacing w:after="240" w:line="240" w:lineRule="auto"/>
+        <w:rPr>
+          <w:sz w:val="24"/>
+          <w:szCs w:val="24"/>
+        </w:rPr>
+      </w:pPr>
+      <w:r>
+        <w:rPr>
+          <w:sz w:val="24"/>
+          <w:szCs w:val="24"/>
+        </w:rPr>
+        <w:t>git log</w:t>
       </w:r>
     </w:p>
     <w:p>
@@ -337,15 +371,16 @@
         <w:rPr>
           <w:sz w:val="24"/>
           <w:szCs w:val="24"/>
-        </w:rPr>
-      </w:pPr>
-      <w:r>
-        <w:rPr>
-          <w:sz w:val="24"/>
-          <w:szCs w:val="24"/>
-          <w:rtl w:val="0"/>
-        </w:rPr>
-        <w:t xml:space="preserve">4. Para añadir contenido al área de preparación (staging area), se debe utilizar el siguiente comando:</w:t>
+          <w:lang w:val="es-BO"/>
+        </w:rPr>
+      </w:pPr>
+      <w:r>
+        <w:rPr>
+          <w:sz w:val="24"/>
+          <w:szCs w:val="24"/>
+          <w:lang w:val="es-BO"/>
+        </w:rPr>
+        <w:t>4. Para añadir contenido al área de preparación (staging area), se debe utilizar el siguiente comando:</w:t>
       </w:r>
     </w:p>
     <w:p>
@@ -354,20 +389,18 @@
           <w:ilvl w:val="0"/>
           <w:numId w:val="1"/>
         </w:numPr>
-        <w:spacing w:after="0" w:afterAutospacing="0" w:before="240" w:line="240" w:lineRule="auto"/>
-        <w:ind w:left="720" w:hanging="360"/>
-        <w:rPr>
-          <w:sz w:val="24"/>
-          <w:szCs w:val="24"/>
-        </w:rPr>
-      </w:pPr>
-      <w:r>
-        <w:rPr>
-          <w:sz w:val="24"/>
-          <w:szCs w:val="24"/>
-          <w:rtl w:val="0"/>
-        </w:rPr>
-        <w:t xml:space="preserve">git push</w:t>
+        <w:spacing w:before="240" w:line="240" w:lineRule="auto"/>
+        <w:rPr>
+          <w:sz w:val="24"/>
+          <w:szCs w:val="24"/>
+        </w:rPr>
+      </w:pPr>
+      <w:r>
+        <w:rPr>
+          <w:sz w:val="24"/>
+          <w:szCs w:val="24"/>
+        </w:rPr>
+        <w:t>git push</w:t>
       </w:r>
     </w:p>
     <w:p>
@@ -376,20 +409,18 @@
           <w:ilvl w:val="0"/>
           <w:numId w:val="1"/>
         </w:numPr>
-        <w:spacing w:after="0" w:afterAutospacing="0" w:before="0" w:beforeAutospacing="0" w:line="240" w:lineRule="auto"/>
-        <w:ind w:left="720" w:hanging="360"/>
-        <w:rPr>
-          <w:sz w:val="24"/>
-          <w:szCs w:val="24"/>
-        </w:rPr>
-      </w:pPr>
-      <w:r>
-        <w:rPr>
-          <w:sz w:val="24"/>
-          <w:szCs w:val="24"/>
-          <w:rtl w:val="0"/>
-        </w:rPr>
-        <w:t xml:space="preserve">git diff</w:t>
+        <w:spacing w:line="240" w:lineRule="auto"/>
+        <w:rPr>
+          <w:sz w:val="24"/>
+          <w:szCs w:val="24"/>
+        </w:rPr>
+      </w:pPr>
+      <w:r>
+        <w:rPr>
+          <w:sz w:val="24"/>
+          <w:szCs w:val="24"/>
+        </w:rPr>
+        <w:t>git diff</w:t>
       </w:r>
     </w:p>
     <w:p>
@@ -398,21 +429,31 @@
           <w:ilvl w:val="0"/>
           <w:numId w:val="1"/>
         </w:numPr>
-        <w:spacing w:after="0" w:afterAutospacing="0" w:before="0" w:beforeAutospacing="0" w:line="240" w:lineRule="auto"/>
-        <w:ind w:left="720" w:hanging="360"/>
-        <w:rPr>
-          <w:sz w:val="24"/>
-          <w:szCs w:val="24"/>
-        </w:rPr>
-      </w:pPr>
-      <w:r>
-        <w:rPr>
-          <w:sz w:val="24"/>
-          <w:szCs w:val="24"/>
-          <w:rtl w:val="0"/>
-        </w:rPr>
-        <w:t xml:space="preserve">git add</w:t>
-      </w:r>
+        <w:spacing w:line="240" w:lineRule="auto"/>
+        <w:rPr>
+          <w:sz w:val="24"/>
+          <w:szCs w:val="24"/>
+          <w:u w:val="single"/>
+        </w:rPr>
+      </w:pPr>
+      <w:r>
+        <w:rPr>
+          <w:sz w:val="24"/>
+          <w:szCs w:val="24"/>
+          <w:u w:val="single"/>
+        </w:rPr>
+        <w:t xml:space="preserve">git </w:t>
+      </w:r>
+      <w:proofErr w:type="gramStart"/>
+      <w:r>
+        <w:rPr>
+          <w:sz w:val="24"/>
+          <w:szCs w:val="24"/>
+          <w:u w:val="single"/>
+        </w:rPr>
+        <w:t>add</w:t>
+      </w:r>
+      <w:proofErr w:type="gramEnd"/>
     </w:p>
     <w:p>
       <w:pPr>
@@ -420,21 +461,28 @@
           <w:ilvl w:val="0"/>
           <w:numId w:val="1"/>
         </w:numPr>
-        <w:spacing w:after="240" w:before="0" w:beforeAutospacing="0" w:line="240" w:lineRule="auto"/>
-        <w:ind w:left="720" w:hanging="360"/>
-        <w:rPr>
-          <w:sz w:val="24"/>
-          <w:szCs w:val="24"/>
-        </w:rPr>
-      </w:pPr>
-      <w:r>
-        <w:rPr>
-          <w:sz w:val="24"/>
-          <w:szCs w:val="24"/>
-          <w:rtl w:val="0"/>
-        </w:rPr>
-        <w:t xml:space="preserve">git commit</w:t>
-      </w:r>
+        <w:spacing w:after="240" w:line="240" w:lineRule="auto"/>
+        <w:rPr>
+          <w:sz w:val="24"/>
+          <w:szCs w:val="24"/>
+        </w:rPr>
+      </w:pPr>
+      <w:r>
+        <w:rPr>
+          <w:sz w:val="24"/>
+          <w:szCs w:val="24"/>
+        </w:rPr>
+        <w:t xml:space="preserve">git </w:t>
+      </w:r>
+      <w:proofErr w:type="gramStart"/>
+      <w:r>
+        <w:rPr>
+          <w:sz w:val="24"/>
+          <w:szCs w:val="24"/>
+        </w:rPr>
+        <w:t>commit</w:t>
+      </w:r>
+      <w:proofErr w:type="gramEnd"/>
     </w:p>
     <w:p>
       <w:pPr>
@@ -442,15 +490,16 @@
         <w:rPr>
           <w:sz w:val="24"/>
           <w:szCs w:val="24"/>
-        </w:rPr>
-      </w:pPr>
-      <w:r>
-        <w:rPr>
-          <w:sz w:val="24"/>
-          <w:szCs w:val="24"/>
-          <w:rtl w:val="0"/>
-        </w:rPr>
-        <w:t xml:space="preserve">5. Lista todas las ramas (branches) disponibles localmente.</w:t>
+          <w:lang w:val="es-BO"/>
+        </w:rPr>
+      </w:pPr>
+      <w:r>
+        <w:rPr>
+          <w:sz w:val="24"/>
+          <w:szCs w:val="24"/>
+          <w:lang w:val="es-BO"/>
+        </w:rPr>
+        <w:t>5. Lista todas las ramas (branches) disponibles localmente.</w:t>
       </w:r>
     </w:p>
     <w:p>
@@ -459,20 +508,20 @@
           <w:ilvl w:val="0"/>
           <w:numId w:val="2"/>
         </w:numPr>
-        <w:spacing w:after="0" w:afterAutospacing="0" w:before="240" w:line="240" w:lineRule="auto"/>
-        <w:ind w:left="720" w:hanging="360"/>
-        <w:rPr>
-          <w:sz w:val="24"/>
-          <w:szCs w:val="24"/>
-        </w:rPr>
-      </w:pPr>
-      <w:r>
-        <w:rPr>
-          <w:sz w:val="24"/>
-          <w:szCs w:val="24"/>
-          <w:rtl w:val="0"/>
-        </w:rPr>
-        <w:t xml:space="preserve">git branch</w:t>
+        <w:spacing w:before="240" w:line="240" w:lineRule="auto"/>
+        <w:rPr>
+          <w:sz w:val="24"/>
+          <w:szCs w:val="24"/>
+          <w:u w:val="single"/>
+        </w:rPr>
+      </w:pPr>
+      <w:r>
+        <w:rPr>
+          <w:sz w:val="24"/>
+          <w:szCs w:val="24"/>
+          <w:u w:val="single"/>
+        </w:rPr>
+        <w:t>git branch</w:t>
       </w:r>
     </w:p>
     <w:p>
@@ -481,20 +530,18 @@
           <w:ilvl w:val="0"/>
           <w:numId w:val="2"/>
         </w:numPr>
-        <w:spacing w:after="0" w:afterAutospacing="0" w:before="0" w:beforeAutospacing="0" w:line="240" w:lineRule="auto"/>
-        <w:ind w:left="720" w:hanging="360"/>
-        <w:rPr>
-          <w:sz w:val="24"/>
-          <w:szCs w:val="24"/>
-        </w:rPr>
-      </w:pPr>
-      <w:r>
-        <w:rPr>
-          <w:sz w:val="24"/>
-          <w:szCs w:val="24"/>
-          <w:rtl w:val="0"/>
-        </w:rPr>
-        <w:t xml:space="preserve">git status</w:t>
+        <w:spacing w:line="240" w:lineRule="auto"/>
+        <w:rPr>
+          <w:sz w:val="24"/>
+          <w:szCs w:val="24"/>
+        </w:rPr>
+      </w:pPr>
+      <w:r>
+        <w:rPr>
+          <w:sz w:val="24"/>
+          <w:szCs w:val="24"/>
+        </w:rPr>
+        <w:t>git status</w:t>
       </w:r>
     </w:p>
     <w:p>
@@ -503,20 +550,18 @@
           <w:ilvl w:val="0"/>
           <w:numId w:val="2"/>
         </w:numPr>
-        <w:spacing w:after="0" w:afterAutospacing="0" w:before="0" w:beforeAutospacing="0" w:line="240" w:lineRule="auto"/>
-        <w:ind w:left="720" w:hanging="360"/>
-        <w:rPr>
-          <w:sz w:val="24"/>
-          <w:szCs w:val="24"/>
-        </w:rPr>
-      </w:pPr>
-      <w:r>
-        <w:rPr>
-          <w:sz w:val="24"/>
-          <w:szCs w:val="24"/>
-          <w:rtl w:val="0"/>
-        </w:rPr>
-        <w:t xml:space="preserve">git log</w:t>
+        <w:spacing w:line="240" w:lineRule="auto"/>
+        <w:rPr>
+          <w:sz w:val="24"/>
+          <w:szCs w:val="24"/>
+        </w:rPr>
+      </w:pPr>
+      <w:r>
+        <w:rPr>
+          <w:sz w:val="24"/>
+          <w:szCs w:val="24"/>
+        </w:rPr>
+        <w:t>git log</w:t>
       </w:r>
     </w:p>
     <w:p>
@@ -525,20 +570,18 @@
           <w:ilvl w:val="0"/>
           <w:numId w:val="2"/>
         </w:numPr>
-        <w:spacing w:after="240" w:before="0" w:beforeAutospacing="0" w:line="240" w:lineRule="auto"/>
-        <w:ind w:left="720" w:hanging="360"/>
-        <w:rPr>
-          <w:sz w:val="24"/>
-          <w:szCs w:val="24"/>
-        </w:rPr>
-      </w:pPr>
-      <w:r>
-        <w:rPr>
-          <w:sz w:val="24"/>
-          <w:szCs w:val="24"/>
-          <w:rtl w:val="0"/>
-        </w:rPr>
-        <w:t xml:space="preserve">git branch -r</w:t>
+        <w:spacing w:after="240" w:line="240" w:lineRule="auto"/>
+        <w:rPr>
+          <w:sz w:val="24"/>
+          <w:szCs w:val="24"/>
+        </w:rPr>
+      </w:pPr>
+      <w:r>
+        <w:rPr>
+          <w:sz w:val="24"/>
+          <w:szCs w:val="24"/>
+        </w:rPr>
+        <w:t>git branch -r</w:t>
       </w:r>
     </w:p>
     <w:p>
@@ -547,15 +590,16 @@
         <w:rPr>
           <w:sz w:val="24"/>
           <w:szCs w:val="24"/>
-        </w:rPr>
-      </w:pPr>
-      <w:r>
-        <w:rPr>
-          <w:sz w:val="24"/>
-          <w:szCs w:val="24"/>
-          <w:rtl w:val="0"/>
-        </w:rPr>
-        <w:t xml:space="preserve">6. Atajo que proporciona git, si quieres saltarte el área de preparación.</w:t>
+          <w:lang w:val="es-BO"/>
+        </w:rPr>
+      </w:pPr>
+      <w:r>
+        <w:rPr>
+          <w:sz w:val="24"/>
+          <w:szCs w:val="24"/>
+          <w:lang w:val="es-BO"/>
+        </w:rPr>
+        <w:t>6. Atajo que proporciona git, si quieres saltarte el área de preparación.</w:t>
       </w:r>
     </w:p>
     <w:p>
@@ -564,20 +608,18 @@
           <w:ilvl w:val="0"/>
           <w:numId w:val="11"/>
         </w:numPr>
-        <w:spacing w:after="0" w:afterAutospacing="0" w:before="240" w:line="240" w:lineRule="auto"/>
-        <w:ind w:left="720" w:hanging="360"/>
-        <w:rPr>
-          <w:sz w:val="24"/>
-          <w:szCs w:val="24"/>
-        </w:rPr>
-      </w:pPr>
-      <w:r>
-        <w:rPr>
-          <w:sz w:val="24"/>
-          <w:szCs w:val="24"/>
-          <w:rtl w:val="0"/>
-        </w:rPr>
-        <w:t xml:space="preserve">git rm --cached readme.txt</w:t>
+        <w:spacing w:before="240" w:line="240" w:lineRule="auto"/>
+        <w:rPr>
+          <w:sz w:val="24"/>
+          <w:szCs w:val="24"/>
+        </w:rPr>
+      </w:pPr>
+      <w:r>
+        <w:rPr>
+          <w:sz w:val="24"/>
+          <w:szCs w:val="24"/>
+        </w:rPr>
+        <w:t>git rm --cached readme.txt</w:t>
       </w:r>
     </w:p>
     <w:p>
@@ -586,21 +628,28 @@
           <w:ilvl w:val="0"/>
           <w:numId w:val="11"/>
         </w:numPr>
-        <w:spacing w:after="0" w:afterAutospacing="0" w:before="0" w:beforeAutospacing="0" w:line="240" w:lineRule="auto"/>
-        <w:ind w:left="720" w:hanging="360"/>
-        <w:rPr>
-          <w:sz w:val="24"/>
-          <w:szCs w:val="24"/>
-        </w:rPr>
-      </w:pPr>
-      <w:r>
-        <w:rPr>
-          <w:sz w:val="24"/>
-          <w:szCs w:val="24"/>
-          <w:rtl w:val="0"/>
-        </w:rPr>
-        <w:t xml:space="preserve">git commit</w:t>
-      </w:r>
+        <w:spacing w:line="240" w:lineRule="auto"/>
+        <w:rPr>
+          <w:sz w:val="24"/>
+          <w:szCs w:val="24"/>
+        </w:rPr>
+      </w:pPr>
+      <w:r>
+        <w:rPr>
+          <w:sz w:val="24"/>
+          <w:szCs w:val="24"/>
+        </w:rPr>
+        <w:t xml:space="preserve">git </w:t>
+      </w:r>
+      <w:proofErr w:type="gramStart"/>
+      <w:r>
+        <w:rPr>
+          <w:sz w:val="24"/>
+          <w:szCs w:val="24"/>
+        </w:rPr>
+        <w:t>commit</w:t>
+      </w:r>
+      <w:proofErr w:type="gramEnd"/>
     </w:p>
     <w:p>
       <w:pPr>
@@ -608,20 +657,20 @@
           <w:ilvl w:val="0"/>
           <w:numId w:val="11"/>
         </w:numPr>
-        <w:spacing w:after="0" w:afterAutospacing="0" w:before="0" w:beforeAutospacing="0" w:line="240" w:lineRule="auto"/>
-        <w:ind w:left="720" w:hanging="360"/>
-        <w:rPr>
-          <w:sz w:val="24"/>
-          <w:szCs w:val="24"/>
-        </w:rPr>
-      </w:pPr>
-      <w:r>
-        <w:rPr>
-          <w:sz w:val="24"/>
-          <w:szCs w:val="24"/>
-          <w:rtl w:val="0"/>
-        </w:rPr>
-        <w:t xml:space="preserve">git commit -a</w:t>
+        <w:spacing w:line="240" w:lineRule="auto"/>
+        <w:rPr>
+          <w:sz w:val="24"/>
+          <w:szCs w:val="24"/>
+          <w:u w:val="single"/>
+        </w:rPr>
+      </w:pPr>
+      <w:r>
+        <w:rPr>
+          <w:sz w:val="24"/>
+          <w:szCs w:val="24"/>
+          <w:u w:val="single"/>
+        </w:rPr>
+        <w:t>git commit -a</w:t>
       </w:r>
     </w:p>
     <w:p>
@@ -630,20 +679,18 @@
           <w:ilvl w:val="0"/>
           <w:numId w:val="11"/>
         </w:numPr>
-        <w:spacing w:after="240" w:before="0" w:beforeAutospacing="0" w:line="240" w:lineRule="auto"/>
-        <w:ind w:left="720" w:hanging="360"/>
-        <w:rPr>
-          <w:sz w:val="24"/>
-          <w:szCs w:val="24"/>
-        </w:rPr>
-      </w:pPr>
-      <w:r>
-        <w:rPr>
-          <w:sz w:val="24"/>
-          <w:szCs w:val="24"/>
-          <w:rtl w:val="0"/>
-        </w:rPr>
-        <w:t xml:space="preserve">git commit -m</w:t>
+        <w:spacing w:after="240" w:line="240" w:lineRule="auto"/>
+        <w:rPr>
+          <w:sz w:val="24"/>
+          <w:szCs w:val="24"/>
+        </w:rPr>
+      </w:pPr>
+      <w:r>
+        <w:rPr>
+          <w:sz w:val="24"/>
+          <w:szCs w:val="24"/>
+        </w:rPr>
+        <w:t>git commit -m</w:t>
       </w:r>
     </w:p>
     <w:p>
@@ -654,11 +701,6 @@
           <w:szCs w:val="24"/>
         </w:rPr>
       </w:pPr>
-      <w:r>
-        <w:rPr>
-          <w:rtl w:val="0"/>
-        </w:rPr>
-      </w:r>
     </w:p>
     <w:p>
       <w:pPr>
@@ -666,15 +708,24 @@
         <w:rPr>
           <w:sz w:val="24"/>
           <w:szCs w:val="24"/>
-        </w:rPr>
-      </w:pPr>
-      <w:r>
-        <w:rPr>
-          <w:sz w:val="24"/>
-          <w:szCs w:val="24"/>
-          <w:rtl w:val="0"/>
-        </w:rPr>
-        <w:t xml:space="preserve">7. ¿Cuál de los siguientes comandos crea una nueva rama local llamada develop?</w:t>
+          <w:lang w:val="es-BO"/>
+        </w:rPr>
+      </w:pPr>
+      <w:r>
+        <w:rPr>
+          <w:sz w:val="24"/>
+          <w:szCs w:val="24"/>
+          <w:lang w:val="es-BO"/>
+        </w:rPr>
+        <w:t>7. ¿Cuál de</w:t>
+      </w:r>
+      <w:r>
+        <w:rPr>
+          <w:sz w:val="24"/>
+          <w:szCs w:val="24"/>
+          <w:lang w:val="es-BO"/>
+        </w:rPr>
+        <w:t xml:space="preserve"> los siguientes comandos crea una nueva rama local llamada develop?</w:t>
       </w:r>
     </w:p>
     <w:p>
@@ -683,20 +734,19 @@
           <w:ilvl w:val="0"/>
           <w:numId w:val="8"/>
         </w:numPr>
-        <w:spacing w:after="0" w:afterAutospacing="0" w:before="240" w:line="240" w:lineRule="auto"/>
-        <w:ind w:left="720" w:hanging="360"/>
-        <w:rPr>
-          <w:sz w:val="24"/>
-          <w:szCs w:val="24"/>
-        </w:rPr>
-      </w:pPr>
-      <w:r>
-        <w:rPr>
-          <w:sz w:val="24"/>
-          <w:szCs w:val="24"/>
-          <w:rtl w:val="0"/>
-        </w:rPr>
-        <w:t xml:space="preserve">git add develop</w:t>
+        <w:spacing w:before="240" w:line="240" w:lineRule="auto"/>
+        <w:rPr>
+          <w:sz w:val="24"/>
+          <w:szCs w:val="24"/>
+        </w:rPr>
+      </w:pPr>
+      <w:r>
+        <w:rPr>
+          <w:sz w:val="24"/>
+          <w:szCs w:val="24"/>
+        </w:rPr>
+        <w:lastRenderedPageBreak/>
+        <w:t>git add develop</w:t>
       </w:r>
     </w:p>
     <w:p>
@@ -705,20 +755,18 @@
           <w:ilvl w:val="0"/>
           <w:numId w:val="8"/>
         </w:numPr>
-        <w:spacing w:after="0" w:afterAutospacing="0" w:before="0" w:beforeAutospacing="0" w:line="240" w:lineRule="auto"/>
-        <w:ind w:left="720" w:hanging="360"/>
-        <w:rPr>
-          <w:sz w:val="24"/>
-          <w:szCs w:val="24"/>
-        </w:rPr>
-      </w:pPr>
-      <w:r>
-        <w:rPr>
-          <w:sz w:val="24"/>
-          <w:szCs w:val="24"/>
-          <w:rtl w:val="0"/>
-        </w:rPr>
-        <w:t xml:space="preserve">git checkout -b develop</w:t>
+        <w:spacing w:line="240" w:lineRule="auto"/>
+        <w:rPr>
+          <w:sz w:val="24"/>
+          <w:szCs w:val="24"/>
+        </w:rPr>
+      </w:pPr>
+      <w:r>
+        <w:rPr>
+          <w:sz w:val="24"/>
+          <w:szCs w:val="24"/>
+        </w:rPr>
+        <w:t>git checkout -b develop</w:t>
       </w:r>
     </w:p>
     <w:p>
@@ -727,20 +775,20 @@
           <w:ilvl w:val="0"/>
           <w:numId w:val="8"/>
         </w:numPr>
-        <w:spacing w:after="0" w:afterAutospacing="0" w:before="0" w:beforeAutospacing="0" w:line="240" w:lineRule="auto"/>
-        <w:ind w:left="720" w:hanging="360"/>
-        <w:rPr>
-          <w:sz w:val="24"/>
-          <w:szCs w:val="24"/>
-        </w:rPr>
-      </w:pPr>
-      <w:r>
-        <w:rPr>
-          <w:sz w:val="24"/>
-          <w:szCs w:val="24"/>
-          <w:rtl w:val="0"/>
-        </w:rPr>
-        <w:t xml:space="preserve">git checkout -- develop</w:t>
+        <w:spacing w:line="240" w:lineRule="auto"/>
+        <w:rPr>
+          <w:sz w:val="24"/>
+          <w:szCs w:val="24"/>
+          <w:u w:val="single"/>
+        </w:rPr>
+      </w:pPr>
+      <w:r>
+        <w:rPr>
+          <w:sz w:val="24"/>
+          <w:szCs w:val="24"/>
+          <w:u w:val="single"/>
+        </w:rPr>
+        <w:t>git checkout -- develop</w:t>
       </w:r>
     </w:p>
     <w:p>
@@ -749,21 +797,28 @@
           <w:ilvl w:val="0"/>
           <w:numId w:val="8"/>
         </w:numPr>
-        <w:spacing w:after="240" w:before="0" w:beforeAutospacing="0" w:line="240" w:lineRule="auto"/>
-        <w:ind w:left="720" w:hanging="360"/>
-        <w:rPr>
-          <w:sz w:val="24"/>
-          <w:szCs w:val="24"/>
-        </w:rPr>
-      </w:pPr>
-      <w:r>
-        <w:rPr>
-          <w:sz w:val="24"/>
-          <w:szCs w:val="24"/>
-          <w:rtl w:val="0"/>
-        </w:rPr>
-        <w:t xml:space="preserve">git checkout develop</w:t>
-      </w:r>
+        <w:spacing w:after="240" w:line="240" w:lineRule="auto"/>
+        <w:rPr>
+          <w:sz w:val="24"/>
+          <w:szCs w:val="24"/>
+        </w:rPr>
+      </w:pPr>
+      <w:r>
+        <w:rPr>
+          <w:sz w:val="24"/>
+          <w:szCs w:val="24"/>
+        </w:rPr>
+        <w:t xml:space="preserve">git checkout </w:t>
+      </w:r>
+      <w:proofErr w:type="gramStart"/>
+      <w:r>
+        <w:rPr>
+          <w:sz w:val="24"/>
+          <w:szCs w:val="24"/>
+        </w:rPr>
+        <w:t>develop</w:t>
+      </w:r>
+      <w:proofErr w:type="gramEnd"/>
     </w:p>
     <w:p>
       <w:pPr>
@@ -773,6 +828,7 @@
           <w:sz w:val="24"/>
           <w:szCs w:val="24"/>
           <w:highlight w:val="white"/>
+          <w:lang w:val="es-BO"/>
         </w:rPr>
       </w:pPr>
       <w:r>
@@ -781,9 +837,9 @@
           <w:sz w:val="24"/>
           <w:szCs w:val="24"/>
           <w:highlight w:val="white"/>
-          <w:rtl w:val="0"/>
-        </w:rPr>
-        <w:t xml:space="preserve">8. ¿Qué archivo puede configurar para garantizar que ciertos tipos de archivos nunca se confirmen en el repositorio Git local?</w:t>
+          <w:lang w:val="es-BO"/>
+        </w:rPr>
+        <w:t>8. ¿Qué archivo puede configurar para garantizar que ciertos tipos de archivos nunca se confirmen en el repositorio Git local?</w:t>
       </w:r>
     </w:p>
     <w:p>
@@ -792,23 +848,23 @@
           <w:ilvl w:val="0"/>
           <w:numId w:val="3"/>
         </w:numPr>
-        <w:spacing w:after="0" w:afterAutospacing="0" w:before="320" w:line="240" w:lineRule="auto"/>
-        <w:ind w:left="720" w:hanging="360"/>
+        <w:spacing w:before="320" w:line="240" w:lineRule="auto"/>
         <w:rPr>
           <w:color w:val="323232"/>
           <w:sz w:val="24"/>
           <w:szCs w:val="24"/>
         </w:rPr>
       </w:pPr>
+      <w:proofErr w:type="spellStart"/>
       <w:r>
         <w:rPr>
           <w:color w:val="323232"/>
           <w:sz w:val="24"/>
           <w:szCs w:val="24"/>
-          <w:rtl w:val="0"/>
-        </w:rPr>
-        <w:t xml:space="preserve">ignore.git</w:t>
-      </w:r>
+        </w:rPr>
+        <w:t>ignore.git</w:t>
+      </w:r>
+      <w:proofErr w:type="spellEnd"/>
     </w:p>
     <w:p>
       <w:pPr>
@@ -816,23 +872,34 @@
           <w:ilvl w:val="0"/>
           <w:numId w:val="3"/>
         </w:numPr>
-        <w:spacing w:after="0" w:afterAutospacing="0" w:before="0" w:beforeAutospacing="0" w:line="240" w:lineRule="auto"/>
-        <w:ind w:left="720" w:hanging="360"/>
+        <w:spacing w:line="240" w:lineRule="auto"/>
         <w:rPr>
           <w:color w:val="323232"/>
           <w:sz w:val="24"/>
           <w:szCs w:val="24"/>
         </w:rPr>
       </w:pPr>
+      <w:proofErr w:type="gramStart"/>
       <w:r>
         <w:rPr>
           <w:color w:val="323232"/>
           <w:sz w:val="24"/>
           <w:szCs w:val="24"/>
-          <w:rtl w:val="0"/>
-        </w:rPr>
-        <w:t xml:space="preserve">.gitignore</w:t>
-      </w:r>
+        </w:rPr>
+        <w:t>.</w:t>
+      </w:r>
+      <w:proofErr w:type="spellStart"/>
+      <w:r>
+        <w:rPr>
+          <w:color w:val="323232"/>
+          <w:sz w:val="24"/>
+          <w:szCs w:val="24"/>
+          <w:u w:val="single"/>
+        </w:rPr>
+        <w:t>gitignore</w:t>
+      </w:r>
+      <w:proofErr w:type="spellEnd"/>
+      <w:proofErr w:type="gramEnd"/>
     </w:p>
     <w:p>
       <w:pPr>
@@ -840,8 +907,7 @@
           <w:ilvl w:val="0"/>
           <w:numId w:val="3"/>
         </w:numPr>
-        <w:spacing w:after="0" w:afterAutospacing="0" w:before="0" w:beforeAutospacing="0" w:line="240" w:lineRule="auto"/>
-        <w:ind w:left="720" w:hanging="360"/>
+        <w:spacing w:line="240" w:lineRule="auto"/>
         <w:rPr>
           <w:color w:val="323232"/>
           <w:sz w:val="24"/>
@@ -853,9 +919,8 @@
           <w:color w:val="323232"/>
           <w:sz w:val="24"/>
           <w:szCs w:val="24"/>
-          <w:rtl w:val="0"/>
-        </w:rPr>
-        <w:t xml:space="preserve">gitignore.txt</w:t>
+        </w:rPr>
+        <w:t>gitignore.txt</w:t>
       </w:r>
     </w:p>
     <w:p>
@@ -864,23 +929,23 @@
           <w:ilvl w:val="0"/>
           <w:numId w:val="3"/>
         </w:numPr>
-        <w:spacing w:before="0" w:beforeAutospacing="0" w:line="240" w:lineRule="auto"/>
-        <w:ind w:left="720" w:hanging="360"/>
+        <w:spacing w:line="240" w:lineRule="auto"/>
         <w:rPr>
           <w:color w:val="323232"/>
           <w:sz w:val="24"/>
           <w:szCs w:val="24"/>
         </w:rPr>
       </w:pPr>
+      <w:proofErr w:type="spellStart"/>
       <w:r>
         <w:rPr>
           <w:color w:val="323232"/>
           <w:sz w:val="24"/>
           <w:szCs w:val="24"/>
-          <w:rtl w:val="0"/>
-        </w:rPr>
-        <w:t xml:space="preserve">Git.ignore</w:t>
-      </w:r>
+        </w:rPr>
+        <w:t>Git.ignore</w:t>
+      </w:r>
+      <w:proofErr w:type="spellEnd"/>
     </w:p>
     <w:p>
       <w:pPr>
@@ -890,6 +955,7 @@
           <w:sz w:val="24"/>
           <w:szCs w:val="24"/>
           <w:highlight w:val="white"/>
+          <w:lang w:val="es-BO"/>
         </w:rPr>
       </w:pPr>
       <w:r>
@@ -897,7 +963,7 @@
           <w:color w:val="323232"/>
           <w:sz w:val="24"/>
           <w:szCs w:val="24"/>
-          <w:rtl w:val="0"/>
+          <w:lang w:val="es-BO"/>
         </w:rPr>
         <w:t xml:space="preserve">9. </w:t>
       </w:r>
@@ -907,9 +973,9 @@
           <w:sz w:val="24"/>
           <w:szCs w:val="24"/>
           <w:highlight w:val="white"/>
-          <w:rtl w:val="0"/>
-        </w:rPr>
-        <w:t xml:space="preserve">Después de instalar Git y antes de emitir la primera confirmación, ¿Qué propiedades de configuración espera que se configure la herramienta?</w:t>
+          <w:lang w:val="es-BO"/>
+        </w:rPr>
+        <w:t>Después de instalar Git y antes de emitir la primera confirmación, ¿Qué propiedades de configuración espera que se configure la herramienta?</w:t>
       </w:r>
     </w:p>
     <w:p>
@@ -918,12 +984,12 @@
           <w:ilvl w:val="0"/>
           <w:numId w:val="4"/>
         </w:numPr>
-        <w:spacing w:after="0" w:afterAutospacing="0" w:before="320" w:line="240" w:lineRule="auto"/>
-        <w:ind w:left="720" w:hanging="360"/>
+        <w:spacing w:before="320" w:line="240" w:lineRule="auto"/>
         <w:rPr>
           <w:color w:val="323232"/>
           <w:sz w:val="24"/>
           <w:szCs w:val="24"/>
+          <w:u w:val="single"/>
         </w:rPr>
       </w:pPr>
       <w:r>
@@ -932,9 +998,9 @@
           <w:sz w:val="24"/>
           <w:szCs w:val="24"/>
           <w:highlight w:val="white"/>
-          <w:rtl w:val="0"/>
-        </w:rPr>
-        <w:t xml:space="preserve">username and email address</w:t>
+          <w:u w:val="single"/>
+        </w:rPr>
+        <w:t>username and email address</w:t>
       </w:r>
     </w:p>
     <w:p>
@@ -943,8 +1009,7 @@
           <w:ilvl w:val="0"/>
           <w:numId w:val="4"/>
         </w:numPr>
-        <w:spacing w:after="0" w:afterAutospacing="0" w:before="0" w:beforeAutospacing="0" w:line="240" w:lineRule="auto"/>
-        <w:ind w:left="720" w:hanging="360"/>
+        <w:spacing w:line="240" w:lineRule="auto"/>
         <w:rPr>
           <w:color w:val="323232"/>
           <w:sz w:val="24"/>
@@ -957,9 +1022,8 @@
           <w:sz w:val="24"/>
           <w:szCs w:val="24"/>
           <w:highlight w:val="white"/>
-          <w:rtl w:val="0"/>
-        </w:rPr>
-        <w:t xml:space="preserve">username and password</w:t>
+        </w:rPr>
+        <w:t>username and password</w:t>
       </w:r>
     </w:p>
     <w:p>
@@ -968,8 +1032,7 @@
           <w:ilvl w:val="0"/>
           <w:numId w:val="4"/>
         </w:numPr>
-        <w:spacing w:after="0" w:afterAutospacing="0" w:before="0" w:beforeAutospacing="0" w:line="240" w:lineRule="auto"/>
-        <w:ind w:left="720" w:hanging="360"/>
+        <w:spacing w:line="240" w:lineRule="auto"/>
         <w:rPr>
           <w:color w:val="323232"/>
           <w:sz w:val="24"/>
@@ -982,9 +1045,8 @@
           <w:sz w:val="24"/>
           <w:szCs w:val="24"/>
           <w:highlight w:val="white"/>
-          <w:rtl w:val="0"/>
-        </w:rPr>
-        <w:t xml:space="preserve">email address and password</w:t>
+        </w:rPr>
+        <w:t>email address and password</w:t>
       </w:r>
     </w:p>
     <w:p>
@@ -993,8 +1055,7 @@
           <w:ilvl w:val="0"/>
           <w:numId w:val="4"/>
         </w:numPr>
-        <w:spacing w:before="0" w:beforeAutospacing="0" w:line="240" w:lineRule="auto"/>
-        <w:ind w:left="720" w:hanging="360"/>
+        <w:spacing w:line="240" w:lineRule="auto"/>
         <w:rPr>
           <w:color w:val="323232"/>
           <w:sz w:val="24"/>
@@ -1007,9 +1068,8 @@
           <w:sz w:val="24"/>
           <w:szCs w:val="24"/>
           <w:highlight w:val="white"/>
-          <w:rtl w:val="0"/>
-        </w:rPr>
-        <w:t xml:space="preserve">username and IP address</w:t>
+        </w:rPr>
+        <w:t>username and IP address</w:t>
       </w:r>
     </w:p>
     <w:p>
@@ -1020,6 +1080,7 @@
           <w:sz w:val="24"/>
           <w:szCs w:val="24"/>
           <w:highlight w:val="white"/>
+          <w:lang w:val="es-BO"/>
         </w:rPr>
       </w:pPr>
       <w:r>
@@ -1028,7 +1089,7 @@
           <w:sz w:val="24"/>
           <w:szCs w:val="24"/>
           <w:highlight w:val="white"/>
-          <w:rtl w:val="0"/>
+          <w:lang w:val="es-BO"/>
         </w:rPr>
         <w:t xml:space="preserve">10. </w:t>
       </w:r>
@@ -1038,9 +1099,19 @@
           <w:sz w:val="24"/>
           <w:szCs w:val="24"/>
           <w:highlight w:val="white"/>
-          <w:rtl w:val="0"/>
-        </w:rPr>
-        <w:t xml:space="preserve">Después de inicializar un nuevo repositorio Git y crear un archivo llamado git-quiz.html, ¿cuál de los siguientes comandos no funcionará si se emite?</w:t>
+          <w:lang w:val="es-BO"/>
+        </w:rPr>
+        <w:t xml:space="preserve">Después de </w:t>
+      </w:r>
+      <w:r>
+        <w:rPr>
+          <w:color w:val="212121"/>
+          <w:sz w:val="24"/>
+          <w:szCs w:val="24"/>
+          <w:highlight w:val="white"/>
+          <w:lang w:val="es-BO"/>
+        </w:rPr>
+        <w:t>inicializar un nuevo repositorio Git y crear un archivo llamado git-quiz.html, ¿cuál de los siguientes comandos no funcionará si se emite?</w:t>
       </w:r>
     </w:p>
     <w:p>
@@ -1049,8 +1120,7 @@
           <w:ilvl w:val="0"/>
           <w:numId w:val="6"/>
         </w:numPr>
-        <w:spacing w:after="0" w:afterAutospacing="0" w:before="320" w:lineRule="auto"/>
-        <w:ind w:left="720" w:hanging="360"/>
+        <w:spacing w:before="320"/>
         <w:rPr>
           <w:color w:val="323232"/>
           <w:sz w:val="24"/>
@@ -1063,9 +1133,8 @@
           <w:sz w:val="24"/>
           <w:szCs w:val="24"/>
           <w:highlight w:val="white"/>
-          <w:rtl w:val="0"/>
-        </w:rPr>
-        <w:t xml:space="preserve">git add git-quiz.html</w:t>
+        </w:rPr>
+        <w:t>git add git-quiz.html</w:t>
       </w:r>
     </w:p>
     <w:p>
@@ -1074,8 +1143,6 @@
           <w:ilvl w:val="0"/>
           <w:numId w:val="6"/>
         </w:numPr>
-        <w:spacing w:after="0" w:afterAutospacing="0" w:before="0" w:beforeAutospacing="0" w:lineRule="auto"/>
-        <w:ind w:left="720" w:hanging="360"/>
         <w:rPr>
           <w:color w:val="323232"/>
           <w:sz w:val="24"/>
@@ -1088,9 +1155,8 @@
           <w:sz w:val="24"/>
           <w:szCs w:val="24"/>
           <w:highlight w:val="white"/>
-          <w:rtl w:val="0"/>
-        </w:rPr>
-        <w:t xml:space="preserve">git status</w:t>
+        </w:rPr>
+        <w:t>git status</w:t>
       </w:r>
     </w:p>
     <w:p>
@@ -1099,8 +1165,6 @@
           <w:ilvl w:val="0"/>
           <w:numId w:val="6"/>
         </w:numPr>
-        <w:spacing w:after="0" w:afterAutospacing="0" w:before="0" w:beforeAutospacing="0" w:lineRule="auto"/>
-        <w:ind w:left="720" w:hanging="360"/>
         <w:rPr>
           <w:color w:val="323232"/>
           <w:sz w:val="24"/>
@@ -1113,10 +1177,20 @@
           <w:sz w:val="24"/>
           <w:szCs w:val="24"/>
           <w:highlight w:val="white"/>
-          <w:rtl w:val="0"/>
-        </w:rPr>
-        <w:t xml:space="preserve">git add .</w:t>
-      </w:r>
+        </w:rPr>
+        <w:t xml:space="preserve">git </w:t>
+      </w:r>
+      <w:proofErr w:type="gramStart"/>
+      <w:r>
+        <w:rPr>
+          <w:color w:val="323232"/>
+          <w:sz w:val="24"/>
+          <w:szCs w:val="24"/>
+          <w:highlight w:val="white"/>
+        </w:rPr>
+        <w:t>add .</w:t>
+      </w:r>
+      <w:proofErr w:type="gramEnd"/>
     </w:p>
     <w:p>
       <w:pPr>
@@ -1124,12 +1198,11 @@
           <w:ilvl w:val="0"/>
           <w:numId w:val="6"/>
         </w:numPr>
-        <w:spacing w:before="0" w:beforeAutospacing="0" w:lineRule="auto"/>
-        <w:ind w:left="720" w:hanging="360"/>
         <w:rPr>
           <w:color w:val="323232"/>
           <w:sz w:val="24"/>
           <w:szCs w:val="24"/>
+          <w:u w:val="single"/>
         </w:rPr>
       </w:pPr>
       <w:r>
@@ -1138,19 +1211,20 @@
           <w:sz w:val="24"/>
           <w:szCs w:val="24"/>
           <w:highlight w:val="white"/>
-          <w:rtl w:val="0"/>
-        </w:rPr>
-        <w:t xml:space="preserve">git commit -m "git quiz web file added"</w:t>
-      </w:r>
-    </w:p>
-    <w:p>
-      <w:pPr>
-        <w:spacing w:before="320" w:lineRule="auto"/>
+          <w:u w:val="single"/>
+        </w:rPr>
+        <w:t>git commit -m "git quiz web file added"</w:t>
+      </w:r>
+    </w:p>
+    <w:p>
+      <w:pPr>
+        <w:spacing w:before="320"/>
         <w:rPr>
           <w:color w:val="212121"/>
           <w:sz w:val="24"/>
           <w:szCs w:val="24"/>
           <w:highlight w:val="white"/>
+          <w:lang w:val="es-BO"/>
         </w:rPr>
       </w:pPr>
       <w:r>
@@ -1159,7 +1233,7 @@
           <w:sz w:val="24"/>
           <w:szCs w:val="24"/>
           <w:highlight w:val="white"/>
-          <w:rtl w:val="0"/>
+          <w:lang w:val="es-BO"/>
         </w:rPr>
         <w:t xml:space="preserve">11. </w:t>
       </w:r>
@@ -1169,9 +1243,19 @@
           <w:sz w:val="24"/>
           <w:szCs w:val="24"/>
           <w:highlight w:val="white"/>
-          <w:rtl w:val="0"/>
-        </w:rPr>
-        <w:t xml:space="preserve">¿A quién se le atribuye la invención de Git?</w:t>
+          <w:lang w:val="es-BO"/>
+        </w:rPr>
+        <w:t>¿A quién se le atribuye la inv</w:t>
+      </w:r>
+      <w:r>
+        <w:rPr>
+          <w:color w:val="212121"/>
+          <w:sz w:val="24"/>
+          <w:szCs w:val="24"/>
+          <w:highlight w:val="white"/>
+          <w:lang w:val="es-BO"/>
+        </w:rPr>
+        <w:t>ención de Git?</w:t>
       </w:r>
     </w:p>
     <w:p>
@@ -1180,8 +1264,7 @@
           <w:ilvl w:val="0"/>
           <w:numId w:val="7"/>
         </w:numPr>
-        <w:spacing w:after="0" w:afterAutospacing="0" w:before="320" w:lineRule="auto"/>
-        <w:ind w:left="720" w:hanging="360"/>
+        <w:spacing w:before="320"/>
         <w:rPr>
           <w:sz w:val="24"/>
           <w:szCs w:val="24"/>
@@ -1194,9 +1277,8 @@
           <w:sz w:val="24"/>
           <w:szCs w:val="24"/>
           <w:highlight w:val="white"/>
-          <w:rtl w:val="0"/>
-        </w:rPr>
-        <w:t xml:space="preserve">Junio C. Hamano</w:t>
+        </w:rPr>
+        <w:t>Junio C. Hamano</w:t>
       </w:r>
     </w:p>
     <w:p>
@@ -1205,8 +1287,6 @@
           <w:ilvl w:val="0"/>
           <w:numId w:val="7"/>
         </w:numPr>
-        <w:spacing w:after="0" w:afterAutospacing="0" w:before="0" w:beforeAutospacing="0" w:lineRule="auto"/>
-        <w:ind w:left="720" w:hanging="360"/>
         <w:rPr>
           <w:sz w:val="24"/>
           <w:szCs w:val="24"/>
@@ -1219,9 +1299,8 @@
           <w:sz w:val="24"/>
           <w:szCs w:val="24"/>
           <w:highlight w:val="white"/>
-          <w:rtl w:val="0"/>
-        </w:rPr>
-        <w:t xml:space="preserve">James Gosling</w:t>
+        </w:rPr>
+        <w:t>James Gosling</w:t>
       </w:r>
     </w:p>
     <w:p>
@@ -1230,24 +1309,34 @@
           <w:ilvl w:val="0"/>
           <w:numId w:val="7"/>
         </w:numPr>
-        <w:spacing w:after="0" w:afterAutospacing="0" w:before="0" w:beforeAutospacing="0" w:lineRule="auto"/>
-        <w:ind w:left="720" w:hanging="360"/>
         <w:rPr>
           <w:sz w:val="24"/>
           <w:szCs w:val="24"/>
           <w:highlight w:val="white"/>
         </w:rPr>
       </w:pPr>
+      <w:proofErr w:type="spellStart"/>
       <w:r>
         <w:rPr>
           <w:color w:val="323232"/>
           <w:sz w:val="24"/>
           <w:szCs w:val="24"/>
           <w:highlight w:val="white"/>
-          <w:rtl w:val="0"/>
-        </w:rPr>
-        <w:t xml:space="preserve">Kohsuke Kawaguchi</w:t>
-      </w:r>
+        </w:rPr>
+        <w:t>Kohsuke</w:t>
+      </w:r>
+      <w:proofErr w:type="spellEnd"/>
+      <w:r>
+        <w:rPr>
+          <w:color w:val="323232"/>
+          <w:sz w:val="24"/>
+          <w:szCs w:val="24"/>
+          <w:highlight w:val="white"/>
+        </w:rPr>
+        <w:t xml:space="preserve"> Kawaguchi</w:t>
+      </w:r>
+      <w:bookmarkStart w:id="0" w:name="_GoBack"/>
+      <w:bookmarkEnd w:id="0"/>
     </w:p>
     <w:p>
       <w:pPr>
@@ -1255,12 +1344,11 @@
           <w:ilvl w:val="0"/>
           <w:numId w:val="7"/>
         </w:numPr>
-        <w:spacing w:before="0" w:beforeAutospacing="0" w:lineRule="auto"/>
-        <w:ind w:left="720" w:hanging="360"/>
         <w:rPr>
           <w:sz w:val="24"/>
           <w:szCs w:val="24"/>
           <w:highlight w:val="white"/>
+          <w:u w:val="single"/>
         </w:rPr>
       </w:pPr>
       <w:r>
@@ -1269,55 +1357,124 @@
           <w:sz w:val="24"/>
           <w:szCs w:val="24"/>
           <w:highlight w:val="white"/>
-          <w:rtl w:val="0"/>
-        </w:rPr>
-        <w:t xml:space="preserve">Linus Torvalds</w:t>
-      </w:r>
-    </w:p>
-    <w:p>
-      <w:pPr>
-        <w:rPr/>
-      </w:pPr>
-      <w:r>
-        <w:rPr>
-          <w:rtl w:val="0"/>
-        </w:rPr>
-      </w:r>
-    </w:p>
+          <w:u w:val="single"/>
+        </w:rPr>
+        <w:t>Linus Torvalds</w:t>
+      </w:r>
+    </w:p>
+    <w:p/>
     <w:sectPr>
-      <w:headerReference r:id="rId6" w:type="default"/>
-      <w:pgSz w:h="15840" w:w="12240"/>
-      <w:pgMar w:bottom="1440" w:top="1440" w:left="1440" w:right="1440" w:header="720" w:footer="720"/>
+      <w:headerReference w:type="default" r:id="rId7"/>
+      <w:pgSz w:w="12240" w:h="15840"/>
+      <w:pgMar w:top="1440" w:right="1440" w:bottom="1440" w:left="1440" w:header="720" w:footer="720" w:gutter="0"/>
       <w:pgNumType w:start="1"/>
+      <w:cols w:space="720"/>
     </w:sectPr>
   </w:body>
 </w:document>
 </file>
 
+<file path=word/endnotes.xml><?xml version="1.0" encoding="utf-8"?>
+<w:endnotes xmlns:wpc="http://schemas.microsoft.com/office/word/2010/wordprocessingCanvas" xmlns:cx="http://schemas.microsoft.com/office/drawing/2014/chartex" xmlns:cx1="http://schemas.microsoft.com/office/drawing/2015/9/8/chartex" xmlns:cx2="http://schemas.microsoft.com/office/drawing/2015/10/21/chartex" xmlns:cx3="http://schemas.microsoft.com/office/drawing/2016/5/9/chartex" xmlns:cx4="http://schemas.microsoft.com/office/drawing/2016/5/10/chartex" xmlns:cx5="http://schemas.microsoft.com/office/drawing/2016/5/11/chartex" xmlns:cx6="http://schemas.microsoft.com/office/drawing/2016/5/12/chartex" xmlns:cx7="http://schemas.microsoft.com/office/drawing/2016/5/13/chartex" xmlns:cx8="http://schemas.microsoft.com/office/drawing/2016/5/14/chartex" xmlns:mc="http://schemas.openxmlformats.org/markup-compatibility/2006" xmlns:aink="http://schemas.microsoft.com/office/drawing/2016/ink" xmlns:am3d="http://schemas.microsoft.com/office/drawing/2017/model3d" xmlns:o="urn:schemas-microsoft-com:office:office" xmlns:r="http://schemas.openxmlformats.org/officeDocument/2006/relationships" xmlns:m="http://schemas.openxmlformats.org/officeDocument/2006/math" xmlns:v="urn:schemas-microsoft-com:vml" xmlns:wp14="http://schemas.microsoft.com/office/word/2010/wordprocessingDrawing" xmlns:wp="http://schemas.openxmlformats.org/drawingml/2006/wordprocessingDrawing" xmlns:w10="urn:schemas-microsoft-com:office:word" xmlns:w="http://schemas.openxmlformats.org/wordprocessingml/2006/main" xmlns:w14="http://schemas.microsoft.com/office/word/2010/wordml" xmlns:w15="http://schemas.microsoft.com/office/word/2012/wordml" xmlns:w16cid="http://schemas.microsoft.com/office/word/2016/wordml/cid" xmlns:w16se="http://schemas.microsoft.com/office/word/2015/wordml/symex" xmlns:wpg="http://schemas.microsoft.com/office/word/2010/wordprocessingGroup" xmlns:wpi="http://schemas.microsoft.com/office/word/2010/wordprocessingInk" xmlns:wne="http://schemas.microsoft.com/office/word/2006/wordml" xmlns:wps="http://schemas.microsoft.com/office/word/2010/wordprocessingShape" mc:Ignorable="w14 w15 w16se w16cid wp14">
+  <w:endnote w:type="separator" w:id="-1">
+    <w:p>
+      <w:pPr>
+        <w:spacing w:line="240" w:lineRule="auto"/>
+      </w:pPr>
+      <w:r>
+        <w:separator/>
+      </w:r>
+    </w:p>
+  </w:endnote>
+  <w:endnote w:type="continuationSeparator" w:id="0">
+    <w:p>
+      <w:pPr>
+        <w:spacing w:line="240" w:lineRule="auto"/>
+      </w:pPr>
+      <w:r>
+        <w:continuationSeparator/>
+      </w:r>
+    </w:p>
+  </w:endnote>
+</w:endnotes>
+</file>
+
+<file path=word/footnotes.xml><?xml version="1.0" encoding="utf-8"?>
+<w:footnotes xmlns:wpc="http://schemas.microsoft.com/office/word/2010/wordprocessingCanvas" xmlns:cx="http://schemas.microsoft.com/office/drawing/2014/chartex" xmlns:cx1="http://schemas.microsoft.com/office/drawing/2015/9/8/chartex" xmlns:cx2="http://schemas.microsoft.com/office/drawing/2015/10/21/chartex" xmlns:cx3="http://schemas.microsoft.com/office/drawing/2016/5/9/chartex" xmlns:cx4="http://schemas.microsoft.com/office/drawing/2016/5/10/chartex" xmlns:cx5="http://schemas.microsoft.com/office/drawing/2016/5/11/chartex" xmlns:cx6="http://schemas.microsoft.com/office/drawing/2016/5/12/chartex" xmlns:cx7="http://schemas.microsoft.com/office/drawing/2016/5/13/chartex" xmlns:cx8="http://schemas.microsoft.com/office/drawing/2016/5/14/chartex" xmlns:mc="http://schemas.openxmlformats.org/markup-compatibility/2006" xmlns:aink="http://schemas.microsoft.com/office/drawing/2016/ink" xmlns:am3d="http://schemas.microsoft.com/office/drawing/2017/model3d" xmlns:o="urn:schemas-microsoft-com:office:office" xmlns:r="http://schemas.openxmlformats.org/officeDocument/2006/relationships" xmlns:m="http://schemas.openxmlformats.org/officeDocument/2006/math" xmlns:v="urn:schemas-microsoft-com:vml" xmlns:wp14="http://schemas.microsoft.com/office/word/2010/wordprocessingDrawing" xmlns:wp="http://schemas.openxmlformats.org/drawingml/2006/wordprocessingDrawing" xmlns:w10="urn:schemas-microsoft-com:office:word" xmlns:w="http://schemas.openxmlformats.org/wordprocessingml/2006/main" xmlns:w14="http://schemas.microsoft.com/office/word/2010/wordml" xmlns:w15="http://schemas.microsoft.com/office/word/2012/wordml" xmlns:w16cid="http://schemas.microsoft.com/office/word/2016/wordml/cid" xmlns:w16se="http://schemas.microsoft.com/office/word/2015/wordml/symex" xmlns:wpg="http://schemas.microsoft.com/office/word/2010/wordprocessingGroup" xmlns:wpi="http://schemas.microsoft.com/office/word/2010/wordprocessingInk" xmlns:wne="http://schemas.microsoft.com/office/word/2006/wordml" xmlns:wps="http://schemas.microsoft.com/office/word/2010/wordprocessingShape" mc:Ignorable="w14 w15 w16se w16cid wp14">
+  <w:footnote w:type="separator" w:id="-1">
+    <w:p>
+      <w:pPr>
+        <w:spacing w:line="240" w:lineRule="auto"/>
+      </w:pPr>
+      <w:r>
+        <w:separator/>
+      </w:r>
+    </w:p>
+  </w:footnote>
+  <w:footnote w:type="continuationSeparator" w:id="0">
+    <w:p>
+      <w:pPr>
+        <w:spacing w:line="240" w:lineRule="auto"/>
+      </w:pPr>
+      <w:r>
+        <w:continuationSeparator/>
+      </w:r>
+    </w:p>
+  </w:footnote>
+</w:footnotes>
+</file>
+
 <file path=word/header1.xml><?xml version="1.0" encoding="utf-8"?>
-<w:hdr xmlns:mc="http://schemas.openxmlformats.org/markup-compatibility/2006" xmlns:o="urn:schemas-microsoft-com:office:office" xmlns:r="http://schemas.openxmlformats.org/officeDocument/2006/relationships" xmlns:m="http://schemas.openxmlformats.org/officeDocument/2006/math" xmlns:v="urn:schemas-microsoft-com:vml" xmlns:wp="http://schemas.openxmlformats.org/drawingml/2006/wordprocessingDrawing" xmlns:w10="urn:schemas-microsoft-com:office:word" xmlns:w="http://schemas.openxmlformats.org/wordprocessingml/2006/main" xmlns:wne="http://schemas.microsoft.com/office/word/2006/wordml" xmlns:sl="http://schemas.openxmlformats.org/schemaLibrary/2006/main" xmlns:a="http://schemas.openxmlformats.org/drawingml/2006/main" xmlns:pic="http://schemas.openxmlformats.org/drawingml/2006/picture" xmlns:c="http://schemas.openxmlformats.org/drawingml/2006/chart" xmlns:lc="http://schemas.openxmlformats.org/drawingml/2006/lockedCanvas" xmlns:dgm="http://schemas.openxmlformats.org/drawingml/2006/diagram" xmlns:wps="http://schemas.microsoft.com/office/word/2010/wordprocessingShape" xmlns:wpg="http://schemas.microsoft.com/office/word/2010/wordprocessingGroup" xmlns:w14="http://schemas.microsoft.com/office/word/2010/wordml" xmlns:w15="http://schemas.microsoft.com/office/word/2012/wordml">
+<w:hdr xmlns:wpc="http://schemas.microsoft.com/office/word/2010/wordprocessingCanvas" xmlns:cx="http://schemas.microsoft.com/office/drawing/2014/chartex" xmlns:cx1="http://schemas.microsoft.com/office/drawing/2015/9/8/chartex" xmlns:cx2="http://schemas.microsoft.com/office/drawing/2015/10/21/chartex" xmlns:cx3="http://schemas.microsoft.com/office/drawing/2016/5/9/chartex" xmlns:cx4="http://schemas.microsoft.com/office/drawing/2016/5/10/chartex" xmlns:cx5="http://schemas.microsoft.com/office/drawing/2016/5/11/chartex" xmlns:cx6="http://schemas.microsoft.com/office/drawing/2016/5/12/chartex" xmlns:cx7="http://schemas.microsoft.com/office/drawing/2016/5/13/chartex" xmlns:cx8="http://schemas.microsoft.com/office/drawing/2016/5/14/chartex" xmlns:mc="http://schemas.openxmlformats.org/markup-compatibility/2006" xmlns:aink="http://schemas.microsoft.com/office/drawing/2016/ink" xmlns:am3d="http://schemas.microsoft.com/office/drawing/2017/model3d" xmlns:o="urn:schemas-microsoft-com:office:office" xmlns:r="http://schemas.openxmlformats.org/officeDocument/2006/relationships" xmlns:m="http://schemas.openxmlformats.org/officeDocument/2006/math" xmlns:v="urn:schemas-microsoft-com:vml" xmlns:wp14="http://schemas.microsoft.com/office/word/2010/wordprocessingDrawing" xmlns:wp="http://schemas.openxmlformats.org/drawingml/2006/wordprocessingDrawing" xmlns:w10="urn:schemas-microsoft-com:office:word" xmlns:w="http://schemas.openxmlformats.org/wordprocessingml/2006/main" xmlns:w14="http://schemas.microsoft.com/office/word/2010/wordml" xmlns:w15="http://schemas.microsoft.com/office/word/2012/wordml" xmlns:w16cid="http://schemas.microsoft.com/office/word/2016/wordml/cid" xmlns:w16se="http://schemas.microsoft.com/office/word/2015/wordml/symex" xmlns:wpg="http://schemas.microsoft.com/office/word/2010/wordprocessingGroup" xmlns:wpi="http://schemas.microsoft.com/office/word/2010/wordprocessingInk" xmlns:wne="http://schemas.microsoft.com/office/word/2006/wordml" xmlns:wps="http://schemas.microsoft.com/office/word/2010/wordprocessingShape" mc:Ignorable="w14 w15 w16se w16cid wp14">
   <w:p>
     <w:pPr>
       <w:rPr>
-        <w:b w:val="1"/>
+        <w:b/>
         <w:u w:val="single"/>
       </w:rPr>
     </w:pPr>
+    <w:proofErr w:type="spellStart"/>
     <w:r>
       <w:rPr>
-        <w:b w:val="1"/>
+        <w:b/>
         <w:u w:val="single"/>
-        <w:rtl w:val="0"/>
-      </w:rPr>
-      <w:t xml:space="preserve">Cuánto aprendí de Git </w:t>
+      </w:rPr>
+      <w:t>Cuánto</w:t>
+    </w:r>
+    <w:proofErr w:type="spellEnd"/>
+    <w:r>
+      <w:rPr>
+        <w:b/>
+        <w:u w:val="single"/>
+      </w:rPr>
+      <w:t xml:space="preserve"> </w:t>
+    </w:r>
+    <w:proofErr w:type="spellStart"/>
+    <w:r>
+      <w:rPr>
+        <w:b/>
+        <w:u w:val="single"/>
+      </w:rPr>
+      <w:t>aprendí</w:t>
+    </w:r>
+    <w:proofErr w:type="spellEnd"/>
+    <w:r>
+      <w:rPr>
+        <w:b/>
+        <w:u w:val="single"/>
+      </w:rPr>
+      <w:t xml:space="preserve"> de Git </w:t>
     </w:r>
   </w:p>
 </w:hdr>
 </file>
 
 <file path=word/numbering.xml><?xml version="1.0" encoding="utf-8"?>
-<w:numbering xmlns:mc="http://schemas.openxmlformats.org/markup-compatibility/2006" xmlns:o="urn:schemas-microsoft-com:office:office" xmlns:r="http://schemas.openxmlformats.org/officeDocument/2006/relationships" xmlns:m="http://schemas.openxmlformats.org/officeDocument/2006/math" xmlns:v="urn:schemas-microsoft-com:vml" xmlns:wp="http://schemas.openxmlformats.org/drawingml/2006/wordprocessingDrawing" xmlns:w10="urn:schemas-microsoft-com:office:word" xmlns:w="http://schemas.openxmlformats.org/wordprocessingml/2006/main" xmlns:wne="http://schemas.microsoft.com/office/word/2006/wordml" xmlns:sl="http://schemas.openxmlformats.org/schemaLibrary/2006/main" xmlns:a="http://schemas.openxmlformats.org/drawingml/2006/main" xmlns:pic="http://schemas.openxmlformats.org/drawingml/2006/picture" xmlns:c="http://schemas.openxmlformats.org/drawingml/2006/chart" xmlns:lc="http://schemas.openxmlformats.org/drawingml/2006/lockedCanvas" xmlns:dgm="http://schemas.openxmlformats.org/drawingml/2006/diagram" xmlns:wps="http://schemas.microsoft.com/office/word/2010/wordprocessingShape" xmlns:wpg="http://schemas.microsoft.com/office/word/2010/wordprocessingGroup" xmlns:w14="http://schemas.microsoft.com/office/word/2010/wordml" xmlns:w15="http://schemas.microsoft.com/office/word/2012/wordml">
-  <w:abstractNum w:abstractNumId="1">
+<w:numbering xmlns:wpc="http://schemas.microsoft.com/office/word/2010/wordprocessingCanvas" xmlns:cx="http://schemas.microsoft.com/office/drawing/2014/chartex" xmlns:cx1="http://schemas.microsoft.com/office/drawing/2015/9/8/chartex" xmlns:cx2="http://schemas.microsoft.com/office/drawing/2015/10/21/chartex" xmlns:cx3="http://schemas.microsoft.com/office/drawing/2016/5/9/chartex" xmlns:cx4="http://schemas.microsoft.com/office/drawing/2016/5/10/chartex" xmlns:cx5="http://schemas.microsoft.com/office/drawing/2016/5/11/chartex" xmlns:cx6="http://schemas.microsoft.com/office/drawing/2016/5/12/chartex" xmlns:cx7="http://schemas.microsoft.com/office/drawing/2016/5/13/chartex" xmlns:cx8="http://schemas.microsoft.com/office/drawing/2016/5/14/chartex" xmlns:mc="http://schemas.openxmlformats.org/markup-compatibility/2006" xmlns:aink="http://schemas.microsoft.com/office/drawing/2016/ink" xmlns:am3d="http://schemas.microsoft.com/office/drawing/2017/model3d" xmlns:o="urn:schemas-microsoft-com:office:office" xmlns:r="http://schemas.openxmlformats.org/officeDocument/2006/relationships" xmlns:m="http://schemas.openxmlformats.org/officeDocument/2006/math" xmlns:v="urn:schemas-microsoft-com:vml" xmlns:wp14="http://schemas.microsoft.com/office/word/2010/wordprocessingDrawing" xmlns:wp="http://schemas.openxmlformats.org/drawingml/2006/wordprocessingDrawing" xmlns:w10="urn:schemas-microsoft-com:office:word" xmlns:w="http://schemas.openxmlformats.org/wordprocessingml/2006/main" xmlns:w14="http://schemas.microsoft.com/office/word/2010/wordml" xmlns:w15="http://schemas.microsoft.com/office/word/2012/wordml" xmlns:w16cid="http://schemas.microsoft.com/office/word/2016/wordml/cid" xmlns:w16se="http://schemas.microsoft.com/office/word/2015/wordml/symex" xmlns:wpg="http://schemas.microsoft.com/office/word/2010/wordprocessingGroup" xmlns:wpi="http://schemas.microsoft.com/office/word/2010/wordprocessingInk" xmlns:wne="http://schemas.microsoft.com/office/word/2006/wordml" xmlns:wps="http://schemas.microsoft.com/office/word/2010/wordprocessingShape" mc:Ignorable="w14 w15 w16se w16cid wp14">
+  <w:abstractNum w:abstractNumId="0" w15:restartNumberingAfterBreak="0">
+    <w:nsid w:val="1663057C"/>
+    <w:multiLevelType w:val="multilevel"/>
+    <w:tmpl w:val="238276C8"/>
     <w:lvl w:ilvl="0">
       <w:start w:val="1"/>
       <w:numFmt w:val="bullet"/>
@@ -1427,7 +1584,10 @@
       </w:rPr>
     </w:lvl>
   </w:abstractNum>
-  <w:abstractNum w:abstractNumId="2">
+  <w:abstractNum w:abstractNumId="1" w15:restartNumberingAfterBreak="0">
+    <w:nsid w:val="1A462282"/>
+    <w:multiLevelType w:val="multilevel"/>
+    <w:tmpl w:val="13644926"/>
     <w:lvl w:ilvl="0">
       <w:start w:val="1"/>
       <w:numFmt w:val="bullet"/>
@@ -1537,7 +1697,10 @@
       </w:rPr>
     </w:lvl>
   </w:abstractNum>
-  <w:abstractNum w:abstractNumId="3">
+  <w:abstractNum w:abstractNumId="2" w15:restartNumberingAfterBreak="0">
+    <w:nsid w:val="1E7A6A37"/>
+    <w:multiLevelType w:val="multilevel"/>
+    <w:tmpl w:val="0ACA3398"/>
     <w:lvl w:ilvl="0">
       <w:start w:val="1"/>
       <w:numFmt w:val="bullet"/>
@@ -1647,7 +1810,10 @@
       </w:rPr>
     </w:lvl>
   </w:abstractNum>
-  <w:abstractNum w:abstractNumId="4">
+  <w:abstractNum w:abstractNumId="3" w15:restartNumberingAfterBreak="0">
+    <w:nsid w:val="38595AD0"/>
+    <w:multiLevelType w:val="multilevel"/>
+    <w:tmpl w:val="329267A2"/>
     <w:lvl w:ilvl="0">
       <w:start w:val="1"/>
       <w:numFmt w:val="bullet"/>
@@ -1757,7 +1923,10 @@
       </w:rPr>
     </w:lvl>
   </w:abstractNum>
-  <w:abstractNum w:abstractNumId="5">
+  <w:abstractNum w:abstractNumId="4" w15:restartNumberingAfterBreak="0">
+    <w:nsid w:val="38D50224"/>
+    <w:multiLevelType w:val="multilevel"/>
+    <w:tmpl w:val="A0D69C74"/>
     <w:lvl w:ilvl="0">
       <w:start w:val="1"/>
       <w:numFmt w:val="bullet"/>
@@ -1867,7 +2036,10 @@
       </w:rPr>
     </w:lvl>
   </w:abstractNum>
-  <w:abstractNum w:abstractNumId="6">
+  <w:abstractNum w:abstractNumId="5" w15:restartNumberingAfterBreak="0">
+    <w:nsid w:val="3BD76BE4"/>
+    <w:multiLevelType w:val="multilevel"/>
+    <w:tmpl w:val="B5C834B6"/>
     <w:lvl w:ilvl="0">
       <w:start w:val="1"/>
       <w:numFmt w:val="bullet"/>
@@ -1977,7 +2149,10 @@
       </w:rPr>
     </w:lvl>
   </w:abstractNum>
-  <w:abstractNum w:abstractNumId="7">
+  <w:abstractNum w:abstractNumId="6" w15:restartNumberingAfterBreak="0">
+    <w:nsid w:val="471A6FB1"/>
+    <w:multiLevelType w:val="multilevel"/>
+    <w:tmpl w:val="542C9508"/>
     <w:lvl w:ilvl="0">
       <w:start w:val="1"/>
       <w:numFmt w:val="bullet"/>
@@ -1987,7 +2162,233 @@
         <w:ind w:left="720" w:hanging="360"/>
       </w:pPr>
       <w:rPr>
-        <w:rFonts w:ascii="Arial" w:cs="Arial" w:eastAsia="Arial" w:hAnsi="Arial"/>
+        <w:u w:val="none"/>
+      </w:rPr>
+    </w:lvl>
+    <w:lvl w:ilvl="1">
+      <w:start w:val="1"/>
+      <w:numFmt w:val="bullet"/>
+      <w:lvlText w:val="○"/>
+      <w:lvlJc w:val="left"/>
+      <w:pPr>
+        <w:ind w:left="1440" w:hanging="360"/>
+      </w:pPr>
+      <w:rPr>
+        <w:u w:val="none"/>
+      </w:rPr>
+    </w:lvl>
+    <w:lvl w:ilvl="2">
+      <w:start w:val="1"/>
+      <w:numFmt w:val="bullet"/>
+      <w:lvlText w:val="■"/>
+      <w:lvlJc w:val="left"/>
+      <w:pPr>
+        <w:ind w:left="2160" w:hanging="360"/>
+      </w:pPr>
+      <w:rPr>
+        <w:u w:val="none"/>
+      </w:rPr>
+    </w:lvl>
+    <w:lvl w:ilvl="3">
+      <w:start w:val="1"/>
+      <w:numFmt w:val="bullet"/>
+      <w:lvlText w:val="●"/>
+      <w:lvlJc w:val="left"/>
+      <w:pPr>
+        <w:ind w:left="2880" w:hanging="360"/>
+      </w:pPr>
+      <w:rPr>
+        <w:u w:val="none"/>
+      </w:rPr>
+    </w:lvl>
+    <w:lvl w:ilvl="4">
+      <w:start w:val="1"/>
+      <w:numFmt w:val="bullet"/>
+      <w:lvlText w:val="○"/>
+      <w:lvlJc w:val="left"/>
+      <w:pPr>
+        <w:ind w:left="3600" w:hanging="360"/>
+      </w:pPr>
+      <w:rPr>
+        <w:u w:val="none"/>
+      </w:rPr>
+    </w:lvl>
+    <w:lvl w:ilvl="5">
+      <w:start w:val="1"/>
+      <w:numFmt w:val="bullet"/>
+      <w:lvlText w:val="■"/>
+      <w:lvlJc w:val="left"/>
+      <w:pPr>
+        <w:ind w:left="4320" w:hanging="360"/>
+      </w:pPr>
+      <w:rPr>
+        <w:u w:val="none"/>
+      </w:rPr>
+    </w:lvl>
+    <w:lvl w:ilvl="6">
+      <w:start w:val="1"/>
+      <w:numFmt w:val="bullet"/>
+      <w:lvlText w:val="●"/>
+      <w:lvlJc w:val="left"/>
+      <w:pPr>
+        <w:ind w:left="5040" w:hanging="360"/>
+      </w:pPr>
+      <w:rPr>
+        <w:u w:val="none"/>
+      </w:rPr>
+    </w:lvl>
+    <w:lvl w:ilvl="7">
+      <w:start w:val="1"/>
+      <w:numFmt w:val="bullet"/>
+      <w:lvlText w:val="○"/>
+      <w:lvlJc w:val="left"/>
+      <w:pPr>
+        <w:ind w:left="5760" w:hanging="360"/>
+      </w:pPr>
+      <w:rPr>
+        <w:u w:val="none"/>
+      </w:rPr>
+    </w:lvl>
+    <w:lvl w:ilvl="8">
+      <w:start w:val="1"/>
+      <w:numFmt w:val="bullet"/>
+      <w:lvlText w:val="■"/>
+      <w:lvlJc w:val="left"/>
+      <w:pPr>
+        <w:ind w:left="6480" w:hanging="360"/>
+      </w:pPr>
+      <w:rPr>
+        <w:u w:val="none"/>
+      </w:rPr>
+    </w:lvl>
+  </w:abstractNum>
+  <w:abstractNum w:abstractNumId="7" w15:restartNumberingAfterBreak="0">
+    <w:nsid w:val="4E3C0B41"/>
+    <w:multiLevelType w:val="multilevel"/>
+    <w:tmpl w:val="C5EEDE38"/>
+    <w:lvl w:ilvl="0">
+      <w:start w:val="1"/>
+      <w:numFmt w:val="bullet"/>
+      <w:lvlText w:val="●"/>
+      <w:lvlJc w:val="left"/>
+      <w:pPr>
+        <w:ind w:left="720" w:hanging="360"/>
+      </w:pPr>
+      <w:rPr>
+        <w:u w:val="none"/>
+      </w:rPr>
+    </w:lvl>
+    <w:lvl w:ilvl="1">
+      <w:start w:val="1"/>
+      <w:numFmt w:val="bullet"/>
+      <w:lvlText w:val="○"/>
+      <w:lvlJc w:val="left"/>
+      <w:pPr>
+        <w:ind w:left="1440" w:hanging="360"/>
+      </w:pPr>
+      <w:rPr>
+        <w:u w:val="none"/>
+      </w:rPr>
+    </w:lvl>
+    <w:lvl w:ilvl="2">
+      <w:start w:val="1"/>
+      <w:numFmt w:val="bullet"/>
+      <w:lvlText w:val="■"/>
+      <w:lvlJc w:val="left"/>
+      <w:pPr>
+        <w:ind w:left="2160" w:hanging="360"/>
+      </w:pPr>
+      <w:rPr>
+        <w:u w:val="none"/>
+      </w:rPr>
+    </w:lvl>
+    <w:lvl w:ilvl="3">
+      <w:start w:val="1"/>
+      <w:numFmt w:val="bullet"/>
+      <w:lvlText w:val="●"/>
+      <w:lvlJc w:val="left"/>
+      <w:pPr>
+        <w:ind w:left="2880" w:hanging="360"/>
+      </w:pPr>
+      <w:rPr>
+        <w:u w:val="none"/>
+      </w:rPr>
+    </w:lvl>
+    <w:lvl w:ilvl="4">
+      <w:start w:val="1"/>
+      <w:numFmt w:val="bullet"/>
+      <w:lvlText w:val="○"/>
+      <w:lvlJc w:val="left"/>
+      <w:pPr>
+        <w:ind w:left="3600" w:hanging="360"/>
+      </w:pPr>
+      <w:rPr>
+        <w:u w:val="none"/>
+      </w:rPr>
+    </w:lvl>
+    <w:lvl w:ilvl="5">
+      <w:start w:val="1"/>
+      <w:numFmt w:val="bullet"/>
+      <w:lvlText w:val="■"/>
+      <w:lvlJc w:val="left"/>
+      <w:pPr>
+        <w:ind w:left="4320" w:hanging="360"/>
+      </w:pPr>
+      <w:rPr>
+        <w:u w:val="none"/>
+      </w:rPr>
+    </w:lvl>
+    <w:lvl w:ilvl="6">
+      <w:start w:val="1"/>
+      <w:numFmt w:val="bullet"/>
+      <w:lvlText w:val="●"/>
+      <w:lvlJc w:val="left"/>
+      <w:pPr>
+        <w:ind w:left="5040" w:hanging="360"/>
+      </w:pPr>
+      <w:rPr>
+        <w:u w:val="none"/>
+      </w:rPr>
+    </w:lvl>
+    <w:lvl w:ilvl="7">
+      <w:start w:val="1"/>
+      <w:numFmt w:val="bullet"/>
+      <w:lvlText w:val="○"/>
+      <w:lvlJc w:val="left"/>
+      <w:pPr>
+        <w:ind w:left="5760" w:hanging="360"/>
+      </w:pPr>
+      <w:rPr>
+        <w:u w:val="none"/>
+      </w:rPr>
+    </w:lvl>
+    <w:lvl w:ilvl="8">
+      <w:start w:val="1"/>
+      <w:numFmt w:val="bullet"/>
+      <w:lvlText w:val="■"/>
+      <w:lvlJc w:val="left"/>
+      <w:pPr>
+        <w:ind w:left="6480" w:hanging="360"/>
+      </w:pPr>
+      <w:rPr>
+        <w:u w:val="none"/>
+      </w:rPr>
+    </w:lvl>
+  </w:abstractNum>
+  <w:abstractNum w:abstractNumId="8" w15:restartNumberingAfterBreak="0">
+    <w:nsid w:val="578C60A5"/>
+    <w:multiLevelType w:val="multilevel"/>
+    <w:tmpl w:val="B37662A8"/>
+    <w:lvl w:ilvl="0">
+      <w:start w:val="1"/>
+      <w:numFmt w:val="bullet"/>
+      <w:lvlText w:val="●"/>
+      <w:lvlJc w:val="left"/>
+      <w:pPr>
+        <w:ind w:left="720" w:hanging="360"/>
+      </w:pPr>
+      <w:rPr>
+        <w:rFonts w:ascii="Arial" w:eastAsia="Arial" w:hAnsi="Arial" w:cs="Arial"/>
         <w:color w:val="323232"/>
         <w:sz w:val="27"/>
         <w:szCs w:val="27"/>
@@ -2091,7 +2492,10 @@
       </w:rPr>
     </w:lvl>
   </w:abstractNum>
-  <w:abstractNum w:abstractNumId="8">
+  <w:abstractNum w:abstractNumId="9" w15:restartNumberingAfterBreak="0">
+    <w:nsid w:val="5F7B2E05"/>
+    <w:multiLevelType w:val="multilevel"/>
+    <w:tmpl w:val="43CC6386"/>
     <w:lvl w:ilvl="0">
       <w:start w:val="1"/>
       <w:numFmt w:val="bullet"/>
@@ -2201,227 +2605,10 @@
       </w:rPr>
     </w:lvl>
   </w:abstractNum>
-  <w:abstractNum w:abstractNumId="9">
-    <w:lvl w:ilvl="0">
-      <w:start w:val="1"/>
-      <w:numFmt w:val="bullet"/>
-      <w:lvlText w:val="●"/>
-      <w:lvlJc w:val="left"/>
-      <w:pPr>
-        <w:ind w:left="720" w:hanging="360"/>
-      </w:pPr>
-      <w:rPr>
-        <w:u w:val="none"/>
-      </w:rPr>
-    </w:lvl>
-    <w:lvl w:ilvl="1">
-      <w:start w:val="1"/>
-      <w:numFmt w:val="bullet"/>
-      <w:lvlText w:val="○"/>
-      <w:lvlJc w:val="left"/>
-      <w:pPr>
-        <w:ind w:left="1440" w:hanging="360"/>
-      </w:pPr>
-      <w:rPr>
-        <w:u w:val="none"/>
-      </w:rPr>
-    </w:lvl>
-    <w:lvl w:ilvl="2">
-      <w:start w:val="1"/>
-      <w:numFmt w:val="bullet"/>
-      <w:lvlText w:val="■"/>
-      <w:lvlJc w:val="left"/>
-      <w:pPr>
-        <w:ind w:left="2160" w:hanging="360"/>
-      </w:pPr>
-      <w:rPr>
-        <w:u w:val="none"/>
-      </w:rPr>
-    </w:lvl>
-    <w:lvl w:ilvl="3">
-      <w:start w:val="1"/>
-      <w:numFmt w:val="bullet"/>
-      <w:lvlText w:val="●"/>
-      <w:lvlJc w:val="left"/>
-      <w:pPr>
-        <w:ind w:left="2880" w:hanging="360"/>
-      </w:pPr>
-      <w:rPr>
-        <w:u w:val="none"/>
-      </w:rPr>
-    </w:lvl>
-    <w:lvl w:ilvl="4">
-      <w:start w:val="1"/>
-      <w:numFmt w:val="bullet"/>
-      <w:lvlText w:val="○"/>
-      <w:lvlJc w:val="left"/>
-      <w:pPr>
-        <w:ind w:left="3600" w:hanging="360"/>
-      </w:pPr>
-      <w:rPr>
-        <w:u w:val="none"/>
-      </w:rPr>
-    </w:lvl>
-    <w:lvl w:ilvl="5">
-      <w:start w:val="1"/>
-      <w:numFmt w:val="bullet"/>
-      <w:lvlText w:val="■"/>
-      <w:lvlJc w:val="left"/>
-      <w:pPr>
-        <w:ind w:left="4320" w:hanging="360"/>
-      </w:pPr>
-      <w:rPr>
-        <w:u w:val="none"/>
-      </w:rPr>
-    </w:lvl>
-    <w:lvl w:ilvl="6">
-      <w:start w:val="1"/>
-      <w:numFmt w:val="bullet"/>
-      <w:lvlText w:val="●"/>
-      <w:lvlJc w:val="left"/>
-      <w:pPr>
-        <w:ind w:left="5040" w:hanging="360"/>
-      </w:pPr>
-      <w:rPr>
-        <w:u w:val="none"/>
-      </w:rPr>
-    </w:lvl>
-    <w:lvl w:ilvl="7">
-      <w:start w:val="1"/>
-      <w:numFmt w:val="bullet"/>
-      <w:lvlText w:val="○"/>
-      <w:lvlJc w:val="left"/>
-      <w:pPr>
-        <w:ind w:left="5760" w:hanging="360"/>
-      </w:pPr>
-      <w:rPr>
-        <w:u w:val="none"/>
-      </w:rPr>
-    </w:lvl>
-    <w:lvl w:ilvl="8">
-      <w:start w:val="1"/>
-      <w:numFmt w:val="bullet"/>
-      <w:lvlText w:val="■"/>
-      <w:lvlJc w:val="left"/>
-      <w:pPr>
-        <w:ind w:left="6480" w:hanging="360"/>
-      </w:pPr>
-      <w:rPr>
-        <w:u w:val="none"/>
-      </w:rPr>
-    </w:lvl>
-  </w:abstractNum>
-  <w:abstractNum w:abstractNumId="10">
-    <w:lvl w:ilvl="0">
-      <w:start w:val="1"/>
-      <w:numFmt w:val="bullet"/>
-      <w:lvlText w:val="●"/>
-      <w:lvlJc w:val="left"/>
-      <w:pPr>
-        <w:ind w:left="720" w:hanging="360"/>
-      </w:pPr>
-      <w:rPr>
-        <w:u w:val="none"/>
-      </w:rPr>
-    </w:lvl>
-    <w:lvl w:ilvl="1">
-      <w:start w:val="1"/>
-      <w:numFmt w:val="bullet"/>
-      <w:lvlText w:val="○"/>
-      <w:lvlJc w:val="left"/>
-      <w:pPr>
-        <w:ind w:left="1440" w:hanging="360"/>
-      </w:pPr>
-      <w:rPr>
-        <w:u w:val="none"/>
-      </w:rPr>
-    </w:lvl>
-    <w:lvl w:ilvl="2">
-      <w:start w:val="1"/>
-      <w:numFmt w:val="bullet"/>
-      <w:lvlText w:val="■"/>
-      <w:lvlJc w:val="left"/>
-      <w:pPr>
-        <w:ind w:left="2160" w:hanging="360"/>
-      </w:pPr>
-      <w:rPr>
-        <w:u w:val="none"/>
-      </w:rPr>
-    </w:lvl>
-    <w:lvl w:ilvl="3">
-      <w:start w:val="1"/>
-      <w:numFmt w:val="bullet"/>
-      <w:lvlText w:val="●"/>
-      <w:lvlJc w:val="left"/>
-      <w:pPr>
-        <w:ind w:left="2880" w:hanging="360"/>
-      </w:pPr>
-      <w:rPr>
-        <w:u w:val="none"/>
-      </w:rPr>
-    </w:lvl>
-    <w:lvl w:ilvl="4">
-      <w:start w:val="1"/>
-      <w:numFmt w:val="bullet"/>
-      <w:lvlText w:val="○"/>
-      <w:lvlJc w:val="left"/>
-      <w:pPr>
-        <w:ind w:left="3600" w:hanging="360"/>
-      </w:pPr>
-      <w:rPr>
-        <w:u w:val="none"/>
-      </w:rPr>
-    </w:lvl>
-    <w:lvl w:ilvl="5">
-      <w:start w:val="1"/>
-      <w:numFmt w:val="bullet"/>
-      <w:lvlText w:val="■"/>
-      <w:lvlJc w:val="left"/>
-      <w:pPr>
-        <w:ind w:left="4320" w:hanging="360"/>
-      </w:pPr>
-      <w:rPr>
-        <w:u w:val="none"/>
-      </w:rPr>
-    </w:lvl>
-    <w:lvl w:ilvl="6">
-      <w:start w:val="1"/>
-      <w:numFmt w:val="bullet"/>
-      <w:lvlText w:val="●"/>
-      <w:lvlJc w:val="left"/>
-      <w:pPr>
-        <w:ind w:left="5040" w:hanging="360"/>
-      </w:pPr>
-      <w:rPr>
-        <w:u w:val="none"/>
-      </w:rPr>
-    </w:lvl>
-    <w:lvl w:ilvl="7">
-      <w:start w:val="1"/>
-      <w:numFmt w:val="bullet"/>
-      <w:lvlText w:val="○"/>
-      <w:lvlJc w:val="left"/>
-      <w:pPr>
-        <w:ind w:left="5760" w:hanging="360"/>
-      </w:pPr>
-      <w:rPr>
-        <w:u w:val="none"/>
-      </w:rPr>
-    </w:lvl>
-    <w:lvl w:ilvl="8">
-      <w:start w:val="1"/>
-      <w:numFmt w:val="bullet"/>
-      <w:lvlText w:val="■"/>
-      <w:lvlJc w:val="left"/>
-      <w:pPr>
-        <w:ind w:left="6480" w:hanging="360"/>
-      </w:pPr>
-      <w:rPr>
-        <w:u w:val="none"/>
-      </w:rPr>
-    </w:lvl>
-  </w:abstractNum>
-  <w:abstractNum w:abstractNumId="11">
+  <w:abstractNum w:abstractNumId="10" w15:restartNumberingAfterBreak="0">
+    <w:nsid w:val="6B3F2C0D"/>
+    <w:multiLevelType w:val="multilevel"/>
+    <w:tmpl w:val="501E08DE"/>
     <w:lvl w:ilvl="0">
       <w:start w:val="1"/>
       <w:numFmt w:val="bullet"/>
@@ -2532,50 +2719,50 @@
     </w:lvl>
   </w:abstractNum>
   <w:num w:numId="1">
+    <w:abstractNumId w:val="5"/>
+  </w:num>
+  <w:num w:numId="2">
+    <w:abstractNumId w:val="6"/>
+  </w:num>
+  <w:num w:numId="3">
+    <w:abstractNumId w:val="9"/>
+  </w:num>
+  <w:num w:numId="4">
+    <w:abstractNumId w:val="3"/>
+  </w:num>
+  <w:num w:numId="5">
+    <w:abstractNumId w:val="0"/>
+  </w:num>
+  <w:num w:numId="6">
     <w:abstractNumId w:val="1"/>
   </w:num>
-  <w:num w:numId="2">
+  <w:num w:numId="7">
+    <w:abstractNumId w:val="8"/>
+  </w:num>
+  <w:num w:numId="8">
     <w:abstractNumId w:val="2"/>
   </w:num>
-  <w:num w:numId="3">
-    <w:abstractNumId w:val="3"/>
+  <w:num w:numId="9">
+    <w:abstractNumId w:val="10"/>
   </w:num>
-  <w:num w:numId="4">
+  <w:num w:numId="10">
     <w:abstractNumId w:val="4"/>
   </w:num>
-  <w:num w:numId="5">
-    <w:abstractNumId w:val="5"/>
-  </w:num>
-  <w:num w:numId="6">
-    <w:abstractNumId w:val="6"/>
-  </w:num>
-  <w:num w:numId="7">
+  <w:num w:numId="11">
     <w:abstractNumId w:val="7"/>
-  </w:num>
-  <w:num w:numId="8">
-    <w:abstractNumId w:val="8"/>
-  </w:num>
-  <w:num w:numId="9">
-    <w:abstractNumId w:val="9"/>
-  </w:num>
-  <w:num w:numId="10">
-    <w:abstractNumId w:val="10"/>
-  </w:num>
-  <w:num w:numId="11">
-    <w:abstractNumId w:val="11"/>
   </w:num>
 </w:numbering>
 </file>
 
 <file path=word/styles.xml><?xml version="1.0" encoding="utf-8"?>
-<w:styles xmlns:mc="http://schemas.openxmlformats.org/markup-compatibility/2006" xmlns:o="urn:schemas-microsoft-com:office:office" xmlns:r="http://schemas.openxmlformats.org/officeDocument/2006/relationships" xmlns:m="http://schemas.openxmlformats.org/officeDocument/2006/math" xmlns:v="urn:schemas-microsoft-com:vml" xmlns:wp="http://schemas.openxmlformats.org/drawingml/2006/wordprocessingDrawing" xmlns:w10="urn:schemas-microsoft-com:office:word" xmlns:w="http://schemas.openxmlformats.org/wordprocessingml/2006/main" xmlns:wne="http://schemas.microsoft.com/office/word/2006/wordml" xmlns:sl="http://schemas.openxmlformats.org/schemaLibrary/2006/main" xmlns:a="http://schemas.openxmlformats.org/drawingml/2006/main" xmlns:pic="http://schemas.openxmlformats.org/drawingml/2006/picture" xmlns:c="http://schemas.openxmlformats.org/drawingml/2006/chart" xmlns:lc="http://schemas.openxmlformats.org/drawingml/2006/lockedCanvas" xmlns:dgm="http://schemas.openxmlformats.org/drawingml/2006/diagram" xmlns:wps="http://schemas.microsoft.com/office/word/2010/wordprocessingShape" xmlns:wpg="http://schemas.microsoft.com/office/word/2010/wordprocessingGroup" xmlns:w14="http://schemas.microsoft.com/office/word/2010/wordml" xmlns:w15="http://schemas.microsoft.com/office/word/2012/wordml">
+<w:styles xmlns:mc="http://schemas.openxmlformats.org/markup-compatibility/2006" xmlns:r="http://schemas.openxmlformats.org/officeDocument/2006/relationships" xmlns:w="http://schemas.openxmlformats.org/wordprocessingml/2006/main" xmlns:w14="http://schemas.microsoft.com/office/word/2010/wordml" xmlns:w15="http://schemas.microsoft.com/office/word/2012/wordml" xmlns:w16cid="http://schemas.microsoft.com/office/word/2016/wordml/cid" xmlns:w16se="http://schemas.microsoft.com/office/word/2015/wordml/symex" mc:Ignorable="w14 w15 w16se w16cid">
   <w:docDefaults>
     <w:rPrDefault>
       <w:rPr>
-        <w:rFonts w:ascii="Arial" w:cs="Arial" w:eastAsia="Arial" w:hAnsi="Arial"/>
+        <w:rFonts w:ascii="Arial" w:eastAsia="Arial" w:hAnsi="Arial" w:cs="Arial"/>
         <w:sz w:val="22"/>
         <w:szCs w:val="22"/>
-        <w:lang w:val="en"/>
+        <w:lang w:val="en" w:eastAsia="es-BO" w:bidi="ar-SA"/>
       </w:rPr>
     </w:rPrDefault>
     <w:pPrDefault>
@@ -2584,65 +2771,456 @@
       </w:pPr>
     </w:pPrDefault>
   </w:docDefaults>
-  <w:style w:type="paragraph" w:styleId="Normal" w:default="1">
-    <w:name w:val="normal"/>
+  <w:latentStyles w:defLockedState="0" w:defUIPriority="99" w:defSemiHidden="0" w:defUnhideWhenUsed="0" w:defQFormat="0" w:count="375">
+    <w:lsdException w:name="Normal" w:uiPriority="0" w:qFormat="1"/>
+    <w:lsdException w:name="heading 1" w:uiPriority="9" w:qFormat="1"/>
+    <w:lsdException w:name="heading 2" w:semiHidden="1" w:uiPriority="9" w:unhideWhenUsed="1" w:qFormat="1"/>
+    <w:lsdException w:name="heading 3" w:semiHidden="1" w:uiPriority="9" w:unhideWhenUsed="1" w:qFormat="1"/>
+    <w:lsdException w:name="heading 4" w:semiHidden="1" w:uiPriority="9" w:unhideWhenUsed="1" w:qFormat="1"/>
+    <w:lsdException w:name="heading 5" w:semiHidden="1" w:uiPriority="9" w:unhideWhenUsed="1" w:qFormat="1"/>
+    <w:lsdException w:name="heading 6" w:semiHidden="1" w:uiPriority="9" w:unhideWhenUsed="1" w:qFormat="1"/>
+    <w:lsdException w:name="heading 7" w:semiHidden="1" w:uiPriority="9" w:unhideWhenUsed="1" w:qFormat="1"/>
+    <w:lsdException w:name="heading 8" w:semiHidden="1" w:uiPriority="9" w:unhideWhenUsed="1" w:qFormat="1"/>
+    <w:lsdException w:name="heading 9" w:semiHidden="1" w:uiPriority="9" w:unhideWhenUsed="1" w:qFormat="1"/>
+    <w:lsdException w:name="index 1" w:semiHidden="1" w:unhideWhenUsed="1"/>
+    <w:lsdException w:name="index 2" w:semiHidden="1" w:unhideWhenUsed="1"/>
+    <w:lsdException w:name="index 3" w:semiHidden="1" w:unhideWhenUsed="1"/>
+    <w:lsdException w:name="index 4" w:semiHidden="1" w:unhideWhenUsed="1"/>
+    <w:lsdException w:name="index 5" w:semiHidden="1" w:unhideWhenUsed="1"/>
+    <w:lsdException w:name="index 6" w:semiHidden="1" w:unhideWhenUsed="1"/>
+    <w:lsdException w:name="index 7" w:semiHidden="1" w:unhideWhenUsed="1"/>
+    <w:lsdException w:name="index 8" w:semiHidden="1" w:unhideWhenUsed="1"/>
+    <w:lsdException w:name="index 9" w:semiHidden="1" w:unhideWhenUsed="1"/>
+    <w:lsdException w:name="toc 1" w:semiHidden="1" w:uiPriority="39" w:unhideWhenUsed="1"/>
+    <w:lsdException w:name="toc 2" w:semiHidden="1" w:uiPriority="39" w:unhideWhenUsed="1"/>
+    <w:lsdException w:name="toc 3" w:semiHidden="1" w:uiPriority="39" w:unhideWhenUsed="1"/>
+    <w:lsdException w:name="toc 4" w:semiHidden="1" w:uiPriority="39" w:unhideWhenUsed="1"/>
+    <w:lsdException w:name="toc 5" w:semiHidden="1" w:uiPriority="39" w:unhideWhenUsed="1"/>
+    <w:lsdException w:name="toc 6" w:semiHidden="1" w:uiPriority="39" w:unhideWhenUsed="1"/>
+    <w:lsdException w:name="toc 7" w:semiHidden="1" w:uiPriority="39" w:unhideWhenUsed="1"/>
+    <w:lsdException w:name="toc 8" w:semiHidden="1" w:uiPriority="39" w:unhideWhenUsed="1"/>
+    <w:lsdException w:name="toc 9" w:semiHidden="1" w:uiPriority="39" w:unhideWhenUsed="1"/>
+    <w:lsdException w:name="Normal Indent" w:semiHidden="1" w:unhideWhenUsed="1"/>
+    <w:lsdException w:name="footnote text" w:semiHidden="1" w:unhideWhenUsed="1"/>
+    <w:lsdException w:name="annotation text" w:semiHidden="1" w:unhideWhenUsed="1"/>
+    <w:lsdException w:name="header" w:semiHidden="1" w:unhideWhenUsed="1"/>
+    <w:lsdException w:name="footer" w:semiHidden="1" w:unhideWhenUsed="1"/>
+    <w:lsdException w:name="index heading" w:semiHidden="1" w:unhideWhenUsed="1"/>
+    <w:lsdException w:name="caption" w:semiHidden="1" w:uiPriority="35" w:unhideWhenUsed="1" w:qFormat="1"/>
+    <w:lsdException w:name="table of figures" w:semiHidden="1" w:unhideWhenUsed="1"/>
+    <w:lsdException w:name="envelope address" w:semiHidden="1" w:unhideWhenUsed="1"/>
+    <w:lsdException w:name="envelope return" w:semiHidden="1" w:unhideWhenUsed="1"/>
+    <w:lsdException w:name="footnote reference" w:semiHidden="1" w:unhideWhenUsed="1"/>
+    <w:lsdException w:name="annotation reference" w:semiHidden="1" w:unhideWhenUsed="1"/>
+    <w:lsdException w:name="line number" w:semiHidden="1" w:unhideWhenUsed="1"/>
+    <w:lsdException w:name="page number" w:semiHidden="1" w:unhideWhenUsed="1"/>
+    <w:lsdException w:name="endnote reference" w:semiHidden="1" w:unhideWhenUsed="1"/>
+    <w:lsdException w:name="endnote text" w:semiHidden="1" w:unhideWhenUsed="1"/>
+    <w:lsdException w:name="table of authorities" w:semiHidden="1" w:unhideWhenUsed="1"/>
+    <w:lsdException w:name="macro" w:semiHidden="1" w:unhideWhenUsed="1"/>
+    <w:lsdException w:name="toa heading" w:semiHidden="1" w:unhideWhenUsed="1"/>
+    <w:lsdException w:name="List" w:semiHidden="1" w:unhideWhenUsed="1"/>
+    <w:lsdException w:name="List Bullet" w:semiHidden="1" w:unhideWhenUsed="1"/>
+    <w:lsdException w:name="List Number" w:semiHidden="1" w:unhideWhenUsed="1"/>
+    <w:lsdException w:name="List 2" w:semiHidden="1" w:unhideWhenUsed="1"/>
+    <w:lsdException w:name="List 3" w:semiHidden="1" w:unhideWhenUsed="1"/>
+    <w:lsdException w:name="List 4" w:semiHidden="1" w:unhideWhenUsed="1"/>
+    <w:lsdException w:name="List 5" w:semiHidden="1" w:unhideWhenUsed="1"/>
+    <w:lsdException w:name="List Bullet 2" w:semiHidden="1" w:unhideWhenUsed="1"/>
+    <w:lsdException w:name="List Bullet 3" w:semiHidden="1" w:unhideWhenUsed="1"/>
+    <w:lsdException w:name="List Bullet 4" w:semiHidden="1" w:unhideWhenUsed="1"/>
+    <w:lsdException w:name="List Bullet 5" w:semiHidden="1" w:unhideWhenUsed="1"/>
+    <w:lsdException w:name="List Number 2" w:semiHidden="1" w:unhideWhenUsed="1"/>
+    <w:lsdException w:name="List Number 3" w:semiHidden="1" w:unhideWhenUsed="1"/>
+    <w:lsdException w:name="List Number 4" w:semiHidden="1" w:unhideWhenUsed="1"/>
+    <w:lsdException w:name="List Number 5" w:semiHidden="1" w:unhideWhenUsed="1"/>
+    <w:lsdException w:name="Title" w:uiPriority="10" w:qFormat="1"/>
+    <w:lsdException w:name="Closing" w:semiHidden="1" w:unhideWhenUsed="1"/>
+    <w:lsdException w:name="Signature" w:semiHidden="1" w:unhideWhenUsed="1"/>
+    <w:lsdException w:name="Default Paragraph Font" w:semiHidden="1" w:uiPriority="1" w:unhideWhenUsed="1"/>
+    <w:lsdException w:name="Body Text" w:semiHidden="1" w:unhideWhenUsed="1"/>
+    <w:lsdException w:name="Body Text Indent" w:semiHidden="1" w:unhideWhenUsed="1"/>
+    <w:lsdException w:name="List Continue" w:semiHidden="1" w:unhideWhenUsed="1"/>
+    <w:lsdException w:name="List Continue 2" w:semiHidden="1" w:unhideWhenUsed="1"/>
+    <w:lsdException w:name="List Continue 3" w:semiHidden="1" w:unhideWhenUsed="1"/>
+    <w:lsdException w:name="List Continue 4" w:semiHidden="1" w:unhideWhenUsed="1"/>
+    <w:lsdException w:name="List Continue 5" w:semiHidden="1" w:unhideWhenUsed="1"/>
+    <w:lsdException w:name="Message Header" w:semiHidden="1" w:unhideWhenUsed="1"/>
+    <w:lsdException w:name="Subtitle" w:uiPriority="11" w:qFormat="1"/>
+    <w:lsdException w:name="Salutation" w:semiHidden="1" w:unhideWhenUsed="1"/>
+    <w:lsdException w:name="Date" w:semiHidden="1" w:unhideWhenUsed="1"/>
+    <w:lsdException w:name="Body Text First Indent" w:semiHidden="1" w:unhideWhenUsed="1"/>
+    <w:lsdException w:name="Body Text First Indent 2" w:semiHidden="1" w:unhideWhenUsed="1"/>
+    <w:lsdException w:name="Note Heading" w:semiHidden="1" w:unhideWhenUsed="1"/>
+    <w:lsdException w:name="Body Text 2" w:semiHidden="1" w:unhideWhenUsed="1"/>
+    <w:lsdException w:name="Body Text 3" w:semiHidden="1" w:unhideWhenUsed="1"/>
+    <w:lsdException w:name="Body Text Indent 2" w:semiHidden="1" w:unhideWhenUsed="1"/>
+    <w:lsdException w:name="Body Text Indent 3" w:semiHidden="1" w:unhideWhenUsed="1"/>
+    <w:lsdException w:name="Block Text" w:semiHidden="1" w:unhideWhenUsed="1"/>
+    <w:lsdException w:name="Hyperlink" w:semiHidden="1" w:unhideWhenUsed="1"/>
+    <w:lsdException w:name="FollowedHyperlink" w:semiHidden="1" w:unhideWhenUsed="1"/>
+    <w:lsdException w:name="Strong" w:uiPriority="22" w:qFormat="1"/>
+    <w:lsdException w:name="Emphasis" w:uiPriority="20" w:qFormat="1"/>
+    <w:lsdException w:name="Document Map" w:semiHidden="1" w:unhideWhenUsed="1"/>
+    <w:lsdException w:name="Plain Text" w:semiHidden="1" w:unhideWhenUsed="1"/>
+    <w:lsdException w:name="E-mail Signature" w:semiHidden="1" w:unhideWhenUsed="1"/>
+    <w:lsdException w:name="HTML Top of Form" w:semiHidden="1" w:unhideWhenUsed="1"/>
+    <w:lsdException w:name="HTML Bottom of Form" w:semiHidden="1" w:unhideWhenUsed="1"/>
+    <w:lsdException w:name="Normal (Web)" w:semiHidden="1" w:unhideWhenUsed="1"/>
+    <w:lsdException w:name="HTML Acronym" w:semiHidden="1" w:unhideWhenUsed="1"/>
+    <w:lsdException w:name="HTML Address" w:semiHidden="1" w:unhideWhenUsed="1"/>
+    <w:lsdException w:name="HTML Cite" w:semiHidden="1" w:unhideWhenUsed="1"/>
+    <w:lsdException w:name="HTML Code" w:semiHidden="1" w:unhideWhenUsed="1"/>
+    <w:lsdException w:name="HTML Definition" w:semiHidden="1" w:unhideWhenUsed="1"/>
+    <w:lsdException w:name="HTML Keyboard" w:semiHidden="1" w:unhideWhenUsed="1"/>
+    <w:lsdException w:name="HTML Preformatted" w:semiHidden="1" w:unhideWhenUsed="1"/>
+    <w:lsdException w:name="HTML Sample" w:semiHidden="1" w:unhideWhenUsed="1"/>
+    <w:lsdException w:name="HTML Typewriter" w:semiHidden="1" w:unhideWhenUsed="1"/>
+    <w:lsdException w:name="HTML Variable" w:semiHidden="1" w:unhideWhenUsed="1"/>
+    <w:lsdException w:name="Normal Table" w:semiHidden="1" w:unhideWhenUsed="1"/>
+    <w:lsdException w:name="annotation subject" w:semiHidden="1" w:unhideWhenUsed="1"/>
+    <w:lsdException w:name="No List" w:semiHidden="1" w:unhideWhenUsed="1"/>
+    <w:lsdException w:name="Outline List 1" w:semiHidden="1" w:unhideWhenUsed="1"/>
+    <w:lsdException w:name="Outline List 2" w:semiHidden="1" w:unhideWhenUsed="1"/>
+    <w:lsdException w:name="Outline List 3" w:semiHidden="1" w:unhideWhenUsed="1"/>
+    <w:lsdException w:name="Table Simple 1" w:semiHidden="1" w:unhideWhenUsed="1"/>
+    <w:lsdException w:name="Table Simple 2" w:semiHidden="1" w:unhideWhenUsed="1"/>
+    <w:lsdException w:name="Table Simple 3" w:semiHidden="1" w:unhideWhenUsed="1"/>
+    <w:lsdException w:name="Table Classic 1" w:semiHidden="1" w:unhideWhenUsed="1"/>
+    <w:lsdException w:name="Table Classic 2" w:semiHidden="1" w:unhideWhenUsed="1"/>
+    <w:lsdException w:name="Table Classic 3" w:semiHidden="1" w:unhideWhenUsed="1"/>
+    <w:lsdException w:name="Table Classic 4" w:semiHidden="1" w:unhideWhenUsed="1"/>
+    <w:lsdException w:name="Table Colorful 1" w:semiHidden="1" w:unhideWhenUsed="1"/>
+    <w:lsdException w:name="Table Colorful 2" w:semiHidden="1" w:unhideWhenUsed="1"/>
+    <w:lsdException w:name="Table Colorful 3" w:semiHidden="1" w:unhideWhenUsed="1"/>
+    <w:lsdException w:name="Table Columns 1" w:semiHidden="1" w:unhideWhenUsed="1"/>
+    <w:lsdException w:name="Table Columns 2" w:semiHidden="1" w:unhideWhenUsed="1"/>
+    <w:lsdException w:name="Table Columns 3" w:semiHidden="1" w:unhideWhenUsed="1"/>
+    <w:lsdException w:name="Table Columns 4" w:semiHidden="1" w:unhideWhenUsed="1"/>
+    <w:lsdException w:name="Table Columns 5" w:semiHidden="1" w:unhideWhenUsed="1"/>
+    <w:lsdException w:name="Table Grid 1" w:semiHidden="1" w:unhideWhenUsed="1"/>
+    <w:lsdException w:name="Table Grid 2" w:semiHidden="1" w:unhideWhenUsed="1"/>
+    <w:lsdException w:name="Table Grid 3" w:semiHidden="1" w:unhideWhenUsed="1"/>
+    <w:lsdException w:name="Table Grid 4" w:semiHidden="1" w:unhideWhenUsed="1"/>
+    <w:lsdException w:name="Table Grid 5" w:semiHidden="1" w:unhideWhenUsed="1"/>
+    <w:lsdException w:name="Table Grid 6" w:semiHidden="1" w:unhideWhenUsed="1"/>
+    <w:lsdException w:name="Table Grid 7" w:semiHidden="1" w:unhideWhenUsed="1"/>
+    <w:lsdException w:name="Table Grid 8" w:semiHidden="1" w:unhideWhenUsed="1"/>
+    <w:lsdException w:name="Table List 1" w:semiHidden="1" w:unhideWhenUsed="1"/>
+    <w:lsdException w:name="Table List 2" w:semiHidden="1" w:unhideWhenUsed="1"/>
+    <w:lsdException w:name="Table List 3" w:semiHidden="1" w:unhideWhenUsed="1"/>
+    <w:lsdException w:name="Table List 4" w:semiHidden="1" w:unhideWhenUsed="1"/>
+    <w:lsdException w:name="Table List 5" w:semiHidden="1" w:unhideWhenUsed="1"/>
+    <w:lsdException w:name="Table List 6" w:semiHidden="1" w:unhideWhenUsed="1"/>
+    <w:lsdException w:name="Table List 7" w:semiHidden="1" w:unhideWhenUsed="1"/>
+    <w:lsdException w:name="Table List 8" w:semiHidden="1" w:unhideWhenUsed="1"/>
+    <w:lsdException w:name="Table 3D effects 1" w:semiHidden="1" w:unhideWhenUsed="1"/>
+    <w:lsdException w:name="Table 3D effects 2" w:semiHidden="1" w:unhideWhenUsed="1"/>
+    <w:lsdException w:name="Table 3D effects 3" w:semiHidden="1" w:unhideWhenUsed="1"/>
+    <w:lsdException w:name="Table Contemporary" w:semiHidden="1" w:unhideWhenUsed="1"/>
+    <w:lsdException w:name="Table Elegant" w:semiHidden="1" w:unhideWhenUsed="1"/>
+    <w:lsdException w:name="Table Professional" w:semiHidden="1" w:unhideWhenUsed="1"/>
+    <w:lsdException w:name="Table Subtle 1" w:semiHidden="1" w:unhideWhenUsed="1"/>
+    <w:lsdException w:name="Table Subtle 2" w:semiHidden="1" w:unhideWhenUsed="1"/>
+    <w:lsdException w:name="Table Web 1" w:semiHidden="1" w:unhideWhenUsed="1"/>
+    <w:lsdException w:name="Table Web 2" w:semiHidden="1" w:unhideWhenUsed="1"/>
+    <w:lsdException w:name="Table Web 3" w:semiHidden="1" w:unhideWhenUsed="1"/>
+    <w:lsdException w:name="Balloon Text" w:semiHidden="1" w:unhideWhenUsed="1"/>
+    <w:lsdException w:name="Table Grid" w:uiPriority="39"/>
+    <w:lsdException w:name="Table Theme" w:semiHidden="1" w:unhideWhenUsed="1"/>
+    <w:lsdException w:name="Placeholder Text" w:semiHidden="1"/>
+    <w:lsdException w:name="No Spacing" w:uiPriority="1" w:qFormat="1"/>
+    <w:lsdException w:name="Light Shading" w:uiPriority="60"/>
+    <w:lsdException w:name="Light List" w:uiPriority="61"/>
+    <w:lsdException w:name="Light Grid" w:uiPriority="62"/>
+    <w:lsdException w:name="Medium Shading 1" w:uiPriority="63"/>
+    <w:lsdException w:name="Medium Shading 2" w:uiPriority="64"/>
+    <w:lsdException w:name="Medium List 1" w:uiPriority="65"/>
+    <w:lsdException w:name="Medium List 2" w:uiPriority="66"/>
+    <w:lsdException w:name="Medium Grid 1" w:uiPriority="67"/>
+    <w:lsdException w:name="Medium Grid 2" w:uiPriority="68"/>
+    <w:lsdException w:name="Medium Grid 3" w:uiPriority="69"/>
+    <w:lsdException w:name="Dark List" w:uiPriority="70"/>
+    <w:lsdException w:name="Colorful Shading" w:uiPriority="71"/>
+    <w:lsdException w:name="Colorful List" w:uiPriority="72"/>
+    <w:lsdException w:name="Colorful Grid" w:uiPriority="73"/>
+    <w:lsdException w:name="Light Shading Accent 1" w:uiPriority="60"/>
+    <w:lsdException w:name="Light List Accent 1" w:uiPriority="61"/>
+    <w:lsdException w:name="Light Grid Accent 1" w:uiPriority="62"/>
+    <w:lsdException w:name="Medium Shading 1 Accent 1" w:uiPriority="63"/>
+    <w:lsdException w:name="Medium Shading 2 Accent 1" w:uiPriority="64"/>
+    <w:lsdException w:name="Medium List 1 Accent 1" w:uiPriority="65"/>
+    <w:lsdException w:name="Revision" w:semiHidden="1"/>
+    <w:lsdException w:name="List Paragraph" w:uiPriority="34" w:qFormat="1"/>
+    <w:lsdException w:name="Quote" w:uiPriority="29" w:qFormat="1"/>
+    <w:lsdException w:name="Intense Quote" w:uiPriority="30" w:qFormat="1"/>
+    <w:lsdException w:name="Medium List 2 Accent 1" w:uiPriority="66"/>
+    <w:lsdException w:name="Medium Grid 1 Accent 1" w:uiPriority="67"/>
+    <w:lsdException w:name="Medium Grid 2 Accent 1" w:uiPriority="68"/>
+    <w:lsdException w:name="Medium Grid 3 Accent 1" w:uiPriority="69"/>
+    <w:lsdException w:name="Dark List Accent 1" w:uiPriority="70"/>
+    <w:lsdException w:name="Colorful Shading Accent 1" w:uiPriority="71"/>
+    <w:lsdException w:name="Colorful List Accent 1" w:uiPriority="72"/>
+    <w:lsdException w:name="Colorful Grid Accent 1" w:uiPriority="73"/>
+    <w:lsdException w:name="Light Shading Accent 2" w:uiPriority="60"/>
+    <w:lsdException w:name="Light List Accent 2" w:uiPriority="61"/>
+    <w:lsdException w:name="Light Grid Accent 2" w:uiPriority="62"/>
+    <w:lsdException w:name="Medium Shading 1 Accent 2" w:uiPriority="63"/>
+    <w:lsdException w:name="Medium Shading 2 Accent 2" w:uiPriority="64"/>
+    <w:lsdException w:name="Medium List 1 Accent 2" w:uiPriority="65"/>
+    <w:lsdException w:name="Medium List 2 Accent 2" w:uiPriority="66"/>
+    <w:lsdException w:name="Medium Grid 1 Accent 2" w:uiPriority="67"/>
+    <w:lsdException w:name="Medium Grid 2 Accent 2" w:uiPriority="68"/>
+    <w:lsdException w:name="Medium Grid 3 Accent 2" w:uiPriority="69"/>
+    <w:lsdException w:name="Dark List Accent 2" w:uiPriority="70"/>
+    <w:lsdException w:name="Colorful Shading Accent 2" w:uiPriority="71"/>
+    <w:lsdException w:name="Colorful List Accent 2" w:uiPriority="72"/>
+    <w:lsdException w:name="Colorful Grid Accent 2" w:uiPriority="73"/>
+    <w:lsdException w:name="Light Shading Accent 3" w:uiPriority="60"/>
+    <w:lsdException w:name="Light List Accent 3" w:uiPriority="61"/>
+    <w:lsdException w:name="Light Grid Accent 3" w:uiPriority="62"/>
+    <w:lsdException w:name="Medium Shading 1 Accent 3" w:uiPriority="63"/>
+    <w:lsdException w:name="Medium Shading 2 Accent 3" w:uiPriority="64"/>
+    <w:lsdException w:name="Medium List 1 Accent 3" w:uiPriority="65"/>
+    <w:lsdException w:name="Medium List 2 Accent 3" w:uiPriority="66"/>
+    <w:lsdException w:name="Medium Grid 1 Accent 3" w:uiPriority="67"/>
+    <w:lsdException w:name="Medium Grid 2 Accent 3" w:uiPriority="68"/>
+    <w:lsdException w:name="Medium Grid 3 Accent 3" w:uiPriority="69"/>
+    <w:lsdException w:name="Dark List Accent 3" w:uiPriority="70"/>
+    <w:lsdException w:name="Colorful Shading Accent 3" w:uiPriority="71"/>
+    <w:lsdException w:name="Colorful List Accent 3" w:uiPriority="72"/>
+    <w:lsdException w:name="Colorful Grid Accent 3" w:uiPriority="73"/>
+    <w:lsdException w:name="Light Shading Accent 4" w:uiPriority="60"/>
+    <w:lsdException w:name="Light List Accent 4" w:uiPriority="61"/>
+    <w:lsdException w:name="Light Grid Accent 4" w:uiPriority="62"/>
+    <w:lsdException w:name="Medium Shading 1 Accent 4" w:uiPriority="63"/>
+    <w:lsdException w:name="Medium Shading 2 Accent 4" w:uiPriority="64"/>
+    <w:lsdException w:name="Medium List 1 Accent 4" w:uiPriority="65"/>
+    <w:lsdException w:name="Medium List 2 Accent 4" w:uiPriority="66"/>
+    <w:lsdException w:name="Medium Grid 1 Accent 4" w:uiPriority="67"/>
+    <w:lsdException w:name="Medium Grid 2 Accent 4" w:uiPriority="68"/>
+    <w:lsdException w:name="Medium Grid 3 Accent 4" w:uiPriority="69"/>
+    <w:lsdException w:name="Dark List Accent 4" w:uiPriority="70"/>
+    <w:lsdException w:name="Colorful Shading Accent 4" w:uiPriority="71"/>
+    <w:lsdException w:name="Colorful List Accent 4" w:uiPriority="72"/>
+    <w:lsdException w:name="Colorful Grid Accent 4" w:uiPriority="73"/>
+    <w:lsdException w:name="Light Shading Accent 5" w:uiPriority="60"/>
+    <w:lsdException w:name="Light List Accent 5" w:uiPriority="61"/>
+    <w:lsdException w:name="Light Grid Accent 5" w:uiPriority="62"/>
+    <w:lsdException w:name="Medium Shading 1 Accent 5" w:uiPriority="63"/>
+    <w:lsdException w:name="Medium Shading 2 Accent 5" w:uiPriority="64"/>
+    <w:lsdException w:name="Medium List 1 Accent 5" w:uiPriority="65"/>
+    <w:lsdException w:name="Medium List 2 Accent 5" w:uiPriority="66"/>
+    <w:lsdException w:name="Medium Grid 1 Accent 5" w:uiPriority="67"/>
+    <w:lsdException w:name="Medium Grid 2 Accent 5" w:uiPriority="68"/>
+    <w:lsdException w:name="Medium Grid 3 Accent 5" w:uiPriority="69"/>
+    <w:lsdException w:name="Dark List Accent 5" w:uiPriority="70"/>
+    <w:lsdException w:name="Colorful Shading Accent 5" w:uiPriority="71"/>
+    <w:lsdException w:name="Colorful List Accent 5" w:uiPriority="72"/>
+    <w:lsdException w:name="Colorful Grid Accent 5" w:uiPriority="73"/>
+    <w:lsdException w:name="Light Shading Accent 6" w:uiPriority="60"/>
+    <w:lsdException w:name="Light List Accent 6" w:uiPriority="61"/>
+    <w:lsdException w:name="Light Grid Accent 6" w:uiPriority="62"/>
+    <w:lsdException w:name="Medium Shading 1 Accent 6" w:uiPriority="63"/>
+    <w:lsdException w:name="Medium Shading 2 Accent 6" w:uiPriority="64"/>
+    <w:lsdException w:name="Medium List 1 Accent 6" w:uiPriority="65"/>
+    <w:lsdException w:name="Medium List 2 Accent 6" w:uiPriority="66"/>
+    <w:lsdException w:name="Medium Grid 1 Accent 6" w:uiPriority="67"/>
+    <w:lsdException w:name="Medium Grid 2 Accent 6" w:uiPriority="68"/>
+    <w:lsdException w:name="Medium Grid 3 Accent 6" w:uiPriority="69"/>
+    <w:lsdException w:name="Dark List Accent 6" w:uiPriority="70"/>
+    <w:lsdException w:name="Colorful Shading Accent 6" w:uiPriority="71"/>
+    <w:lsdException w:name="Colorful List Accent 6" w:uiPriority="72"/>
+    <w:lsdException w:name="Colorful Grid Accent 6" w:uiPriority="73"/>
+    <w:lsdException w:name="Subtle Emphasis" w:uiPriority="19" w:qFormat="1"/>
+    <w:lsdException w:name="Intense Emphasis" w:uiPriority="21" w:qFormat="1"/>
+    <w:lsdException w:name="Subtle Reference" w:uiPriority="31" w:qFormat="1"/>
+    <w:lsdException w:name="Intense Reference" w:uiPriority="32" w:qFormat="1"/>
+    <w:lsdException w:name="Book Title" w:uiPriority="33" w:qFormat="1"/>
+    <w:lsdException w:name="Bibliography" w:semiHidden="1" w:uiPriority="37" w:unhideWhenUsed="1"/>
+    <w:lsdException w:name="TOC Heading" w:semiHidden="1" w:uiPriority="39" w:unhideWhenUsed="1" w:qFormat="1"/>
+    <w:lsdException w:name="Plain Table 1" w:uiPriority="41"/>
+    <w:lsdException w:name="Plain Table 2" w:uiPriority="42"/>
+    <w:lsdException w:name="Plain Table 3" w:uiPriority="43"/>
+    <w:lsdException w:name="Plain Table 4" w:uiPriority="44"/>
+    <w:lsdException w:name="Plain Table 5" w:uiPriority="45"/>
+    <w:lsdException w:name="Grid Table Light" w:uiPriority="40"/>
+    <w:lsdException w:name="Grid Table 1 Light" w:uiPriority="46"/>
+    <w:lsdException w:name="Grid Table 2" w:uiPriority="47"/>
+    <w:lsdException w:name="Grid Table 3" w:uiPriority="48"/>
+    <w:lsdException w:name="Grid Table 4" w:uiPriority="49"/>
+    <w:lsdException w:name="Grid Table 5 Dark" w:uiPriority="50"/>
+    <w:lsdException w:name="Grid Table 6 Colorful" w:uiPriority="51"/>
+    <w:lsdException w:name="Grid Table 7 Colorful" w:uiPriority="52"/>
+    <w:lsdException w:name="Grid Table 1 Light Accent 1" w:uiPriority="46"/>
+    <w:lsdException w:name="Grid Table 2 Accent 1" w:uiPriority="47"/>
+    <w:lsdException w:name="Grid Table 3 Accent 1" w:uiPriority="48"/>
+    <w:lsdException w:name="Grid Table 4 Accent 1" w:uiPriority="49"/>
+    <w:lsdException w:name="Grid Table 5 Dark Accent 1" w:uiPriority="50"/>
+    <w:lsdException w:name="Grid Table 6 Colorful Accent 1" w:uiPriority="51"/>
+    <w:lsdException w:name="Grid Table 7 Colorful Accent 1" w:uiPriority="52"/>
+    <w:lsdException w:name="Grid Table 1 Light Accent 2" w:uiPriority="46"/>
+    <w:lsdException w:name="Grid Table 2 Accent 2" w:uiPriority="47"/>
+    <w:lsdException w:name="Grid Table 3 Accent 2" w:uiPriority="48"/>
+    <w:lsdException w:name="Grid Table 4 Accent 2" w:uiPriority="49"/>
+    <w:lsdException w:name="Grid Table 5 Dark Accent 2" w:uiPriority="50"/>
+    <w:lsdException w:name="Grid Table 6 Colorful Accent 2" w:uiPriority="51"/>
+    <w:lsdException w:name="Grid Table 7 Colorful Accent 2" w:uiPriority="52"/>
+    <w:lsdException w:name="Grid Table 1 Light Accent 3" w:uiPriority="46"/>
+    <w:lsdException w:name="Grid Table 2 Accent 3" w:uiPriority="47"/>
+    <w:lsdException w:name="Grid Table 3 Accent 3" w:uiPriority="48"/>
+    <w:lsdException w:name="Grid Table 4 Accent 3" w:uiPriority="49"/>
+    <w:lsdException w:name="Grid Table 5 Dark Accent 3" w:uiPriority="50"/>
+    <w:lsdException w:name="Grid Table 6 Colorful Accent 3" w:uiPriority="51"/>
+    <w:lsdException w:name="Grid Table 7 Colorful Accent 3" w:uiPriority="52"/>
+    <w:lsdException w:name="Grid Table 1 Light Accent 4" w:uiPriority="46"/>
+    <w:lsdException w:name="Grid Table 2 Accent 4" w:uiPriority="47"/>
+    <w:lsdException w:name="Grid Table 3 Accent 4" w:uiPriority="48"/>
+    <w:lsdException w:name="Grid Table 4 Accent 4" w:uiPriority="49"/>
+    <w:lsdException w:name="Grid Table 5 Dark Accent 4" w:uiPriority="50"/>
+    <w:lsdException w:name="Grid Table 6 Colorful Accent 4" w:uiPriority="51"/>
+    <w:lsdException w:name="Grid Table 7 Colorful Accent 4" w:uiPriority="52"/>
+    <w:lsdException w:name="Grid Table 1 Light Accent 5" w:uiPriority="46"/>
+    <w:lsdException w:name="Grid Table 2 Accent 5" w:uiPriority="47"/>
+    <w:lsdException w:name="Grid Table 3 Accent 5" w:uiPriority="48"/>
+    <w:lsdException w:name="Grid Table 4 Accent 5" w:uiPriority="49"/>
+    <w:lsdException w:name="Grid Table 5 Dark Accent 5" w:uiPriority="50"/>
+    <w:lsdException w:name="Grid Table 6 Colorful Accent 5" w:uiPriority="51"/>
+    <w:lsdException w:name="Grid Table 7 Colorful Accent 5" w:uiPriority="52"/>
+    <w:lsdException w:name="Grid Table 1 Light Accent 6" w:uiPriority="46"/>
+    <w:lsdException w:name="Grid Table 2 Accent 6" w:uiPriority="47"/>
+    <w:lsdException w:name="Grid Table 3 Accent 6" w:uiPriority="48"/>
+    <w:lsdException w:name="Grid Table 4 Accent 6" w:uiPriority="49"/>
+    <w:lsdException w:name="Grid Table 5 Dark Accent 6" w:uiPriority="50"/>
+    <w:lsdException w:name="Grid Table 6 Colorful Accent 6" w:uiPriority="51"/>
+    <w:lsdException w:name="Grid Table 7 Colorful Accent 6" w:uiPriority="52"/>
+    <w:lsdException w:name="List Table 1 Light" w:uiPriority="46"/>
+    <w:lsdException w:name="List Table 2" w:uiPriority="47"/>
+    <w:lsdException w:name="List Table 3" w:uiPriority="48"/>
+    <w:lsdException w:name="List Table 4" w:uiPriority="49"/>
+    <w:lsdException w:name="List Table 5 Dark" w:uiPriority="50"/>
+    <w:lsdException w:name="List Table 6 Colorful" w:uiPriority="51"/>
+    <w:lsdException w:name="List Table 7 Colorful" w:uiPriority="52"/>
+    <w:lsdException w:name="List Table 1 Light Accent 1" w:uiPriority="46"/>
+    <w:lsdException w:name="List Table 2 Accent 1" w:uiPriority="47"/>
+    <w:lsdException w:name="List Table 3 Accent 1" w:uiPriority="48"/>
+    <w:lsdException w:name="List Table 4 Accent 1" w:uiPriority="49"/>
+    <w:lsdException w:name="List Table 5 Dark Accent 1" w:uiPriority="50"/>
+    <w:lsdException w:name="List Table 6 Colorful Accent 1" w:uiPriority="51"/>
+    <w:lsdException w:name="List Table 7 Colorful Accent 1" w:uiPriority="52"/>
+    <w:lsdException w:name="List Table 1 Light Accent 2" w:uiPriority="46"/>
+    <w:lsdException w:name="List Table 2 Accent 2" w:uiPriority="47"/>
+    <w:lsdException w:name="List Table 3 Accent 2" w:uiPriority="48"/>
+    <w:lsdException w:name="List Table 4 Accent 2" w:uiPriority="49"/>
+    <w:lsdException w:name="List Table 5 Dark Accent 2" w:uiPriority="50"/>
+    <w:lsdException w:name="List Table 6 Colorful Accent 2" w:uiPriority="51"/>
+    <w:lsdException w:name="List Table 7 Colorful Accent 2" w:uiPriority="52"/>
+    <w:lsdException w:name="List Table 1 Light Accent 3" w:uiPriority="46"/>
+    <w:lsdException w:name="List Table 2 Accent 3" w:uiPriority="47"/>
+    <w:lsdException w:name="List Table 3 Accent 3" w:uiPriority="48"/>
+    <w:lsdException w:name="List Table 4 Accent 3" w:uiPriority="49"/>
+    <w:lsdException w:name="List Table 5 Dark Accent 3" w:uiPriority="50"/>
+    <w:lsdException w:name="List Table 6 Colorful Accent 3" w:uiPriority="51"/>
+    <w:lsdException w:name="List Table 7 Colorful Accent 3" w:uiPriority="52"/>
+    <w:lsdException w:name="List Table 1 Light Accent 4" w:uiPriority="46"/>
+    <w:lsdException w:name="List Table 2 Accent 4" w:uiPriority="47"/>
+    <w:lsdException w:name="List Table 3 Accent 4" w:uiPriority="48"/>
+    <w:lsdException w:name="List Table 4 Accent 4" w:uiPriority="49"/>
+    <w:lsdException w:name="List Table 5 Dark Accent 4" w:uiPriority="50"/>
+    <w:lsdException w:name="List Table 6 Colorful Accent 4" w:uiPriority="51"/>
+    <w:lsdException w:name="List Table 7 Colorful Accent 4" w:uiPriority="52"/>
+    <w:lsdException w:name="List Table 1 Light Accent 5" w:uiPriority="46"/>
+    <w:lsdException w:name="List Table 2 Accent 5" w:uiPriority="47"/>
+    <w:lsdException w:name="List Table 3 Accent 5" w:uiPriority="48"/>
+    <w:lsdException w:name="List Table 4 Accent 5" w:uiPriority="49"/>
+    <w:lsdException w:name="List Table 5 Dark Accent 5" w:uiPriority="50"/>
+    <w:lsdException w:name="List Table 6 Colorful Accent 5" w:uiPriority="51"/>
+    <w:lsdException w:name="List Table 7 Colorful Accent 5" w:uiPriority="52"/>
+    <w:lsdException w:name="List Table 1 Light Accent 6" w:uiPriority="46"/>
+    <w:lsdException w:name="List Table 2 Accent 6" w:uiPriority="47"/>
+    <w:lsdException w:name="List Table 3 Accent 6" w:uiPriority="48"/>
+    <w:lsdException w:name="List Table 4 Accent 6" w:uiPriority="49"/>
+    <w:lsdException w:name="List Table 5 Dark Accent 6" w:uiPriority="50"/>
+    <w:lsdException w:name="List Table 6 Colorful Accent 6" w:uiPriority="51"/>
+    <w:lsdException w:name="List Table 7 Colorful Accent 6" w:uiPriority="52"/>
+    <w:lsdException w:name="Mention" w:semiHidden="1" w:unhideWhenUsed="1"/>
+    <w:lsdException w:name="Smart Hyperlink" w:semiHidden="1" w:unhideWhenUsed="1"/>
+    <w:lsdException w:name="Hashtag" w:semiHidden="1" w:unhideWhenUsed="1"/>
+    <w:lsdException w:name="Unresolved Mention" w:semiHidden="1" w:unhideWhenUsed="1"/>
+  </w:latentStyles>
+  <w:style w:type="paragraph" w:default="1" w:styleId="Normal">
+    <w:name w:val="Normal"/>
+    <w:qFormat/>
   </w:style>
-  <w:style w:type="table" w:styleId="TableNormal" w:default="1">
-    <w:name w:val="Table Normal"/>
-  </w:style>
-  <w:style w:type="paragraph" w:styleId="Heading1">
+  <w:style w:type="paragraph" w:styleId="Ttulo1">
     <w:name w:val="heading 1"/>
     <w:basedOn w:val="Normal"/>
     <w:next w:val="Normal"/>
+    <w:uiPriority w:val="9"/>
+    <w:qFormat/>
     <w:pPr>
-      <w:keepNext w:val="1"/>
-      <w:keepLines w:val="1"/>
-      <w:spacing w:after="120" w:before="400" w:lineRule="auto"/>
+      <w:keepNext/>
+      <w:keepLines/>
+      <w:spacing w:before="400" w:after="120"/>
+      <w:outlineLvl w:val="0"/>
     </w:pPr>
     <w:rPr>
       <w:sz w:val="40"/>
       <w:szCs w:val="40"/>
     </w:rPr>
   </w:style>
-  <w:style w:type="paragraph" w:styleId="Heading2">
+  <w:style w:type="paragraph" w:styleId="Ttulo2">
     <w:name w:val="heading 2"/>
     <w:basedOn w:val="Normal"/>
     <w:next w:val="Normal"/>
+    <w:uiPriority w:val="9"/>
+    <w:semiHidden/>
+    <w:unhideWhenUsed/>
+    <w:qFormat/>
     <w:pPr>
-      <w:keepNext w:val="1"/>
-      <w:keepLines w:val="1"/>
-      <w:spacing w:after="120" w:before="360" w:lineRule="auto"/>
+      <w:keepNext/>
+      <w:keepLines/>
+      <w:spacing w:before="360" w:after="120"/>
+      <w:outlineLvl w:val="1"/>
     </w:pPr>
     <w:rPr>
-      <w:b w:val="0"/>
       <w:sz w:val="32"/>
       <w:szCs w:val="32"/>
     </w:rPr>
   </w:style>
-  <w:style w:type="paragraph" w:styleId="Heading3">
+  <w:style w:type="paragraph" w:styleId="Ttulo3">
     <w:name w:val="heading 3"/>
     <w:basedOn w:val="Normal"/>
     <w:next w:val="Normal"/>
+    <w:uiPriority w:val="9"/>
+    <w:semiHidden/>
+    <w:unhideWhenUsed/>
+    <w:qFormat/>
     <w:pPr>
-      <w:keepNext w:val="1"/>
-      <w:keepLines w:val="1"/>
-      <w:spacing w:after="80" w:before="320" w:lineRule="auto"/>
+      <w:keepNext/>
+      <w:keepLines/>
+      <w:spacing w:before="320" w:after="80"/>
+      <w:outlineLvl w:val="2"/>
     </w:pPr>
     <w:rPr>
-      <w:b w:val="0"/>
       <w:color w:val="434343"/>
       <w:sz w:val="28"/>
       <w:szCs w:val="28"/>
     </w:rPr>
   </w:style>
-  <w:style w:type="paragraph" w:styleId="Heading4">
+  <w:style w:type="paragraph" w:styleId="Ttulo4">
     <w:name w:val="heading 4"/>
     <w:basedOn w:val="Normal"/>
     <w:next w:val="Normal"/>
+    <w:uiPriority w:val="9"/>
+    <w:semiHidden/>
+    <w:unhideWhenUsed/>
+    <w:qFormat/>
     <w:pPr>
-      <w:keepNext w:val="1"/>
-      <w:keepLines w:val="1"/>
-      <w:spacing w:after="80" w:before="280" w:lineRule="auto"/>
+      <w:keepNext/>
+      <w:keepLines/>
+      <w:spacing w:before="280" w:after="80"/>
+      <w:outlineLvl w:val="3"/>
     </w:pPr>
     <w:rPr>
       <w:color w:val="666666"/>
@@ -2650,63 +3228,109 @@
       <w:szCs w:val="24"/>
     </w:rPr>
   </w:style>
-  <w:style w:type="paragraph" w:styleId="Heading5">
+  <w:style w:type="paragraph" w:styleId="Ttulo5">
     <w:name w:val="heading 5"/>
     <w:basedOn w:val="Normal"/>
     <w:next w:val="Normal"/>
+    <w:uiPriority w:val="9"/>
+    <w:semiHidden/>
+    <w:unhideWhenUsed/>
+    <w:qFormat/>
     <w:pPr>
-      <w:keepNext w:val="1"/>
-      <w:keepLines w:val="1"/>
-      <w:spacing w:after="80" w:before="240" w:lineRule="auto"/>
+      <w:keepNext/>
+      <w:keepLines/>
+      <w:spacing w:before="240" w:after="80"/>
+      <w:outlineLvl w:val="4"/>
     </w:pPr>
     <w:rPr>
       <w:color w:val="666666"/>
-      <w:sz w:val="22"/>
-      <w:szCs w:val="22"/>
     </w:rPr>
   </w:style>
-  <w:style w:type="paragraph" w:styleId="Heading6">
+  <w:style w:type="paragraph" w:styleId="Ttulo6">
     <w:name w:val="heading 6"/>
     <w:basedOn w:val="Normal"/>
     <w:next w:val="Normal"/>
+    <w:uiPriority w:val="9"/>
+    <w:semiHidden/>
+    <w:unhideWhenUsed/>
+    <w:qFormat/>
     <w:pPr>
-      <w:keepNext w:val="1"/>
-      <w:keepLines w:val="1"/>
-      <w:spacing w:after="80" w:before="240" w:lineRule="auto"/>
+      <w:keepNext/>
+      <w:keepLines/>
+      <w:spacing w:before="240" w:after="80"/>
+      <w:outlineLvl w:val="5"/>
     </w:pPr>
     <w:rPr>
-      <w:i w:val="1"/>
+      <w:i/>
       <w:color w:val="666666"/>
-      <w:sz w:val="22"/>
-      <w:szCs w:val="22"/>
     </w:rPr>
   </w:style>
-  <w:style w:type="paragraph" w:styleId="Title">
+  <w:style w:type="character" w:default="1" w:styleId="Fuentedeprrafopredeter">
+    <w:name w:val="Default Paragraph Font"/>
+    <w:uiPriority w:val="1"/>
+    <w:semiHidden/>
+    <w:unhideWhenUsed/>
+  </w:style>
+  <w:style w:type="table" w:default="1" w:styleId="Tablanormal">
+    <w:name w:val="Normal Table"/>
+    <w:uiPriority w:val="99"/>
+    <w:semiHidden/>
+    <w:unhideWhenUsed/>
+    <w:tblPr>
+      <w:tblInd w:w="0" w:type="dxa"/>
+      <w:tblCellMar>
+        <w:top w:w="0" w:type="dxa"/>
+        <w:left w:w="108" w:type="dxa"/>
+        <w:bottom w:w="0" w:type="dxa"/>
+        <w:right w:w="108" w:type="dxa"/>
+      </w:tblCellMar>
+    </w:tblPr>
+  </w:style>
+  <w:style w:type="numbering" w:default="1" w:styleId="Sinlista">
+    <w:name w:val="No List"/>
+    <w:uiPriority w:val="99"/>
+    <w:semiHidden/>
+    <w:unhideWhenUsed/>
+  </w:style>
+  <w:style w:type="table" w:customStyle="1" w:styleId="TableNormal">
+    <w:name w:val="Table Normal"/>
+    <w:tblPr>
+      <w:tblCellMar>
+        <w:top w:w="0" w:type="dxa"/>
+        <w:left w:w="0" w:type="dxa"/>
+        <w:bottom w:w="0" w:type="dxa"/>
+        <w:right w:w="0" w:type="dxa"/>
+      </w:tblCellMar>
+    </w:tblPr>
+  </w:style>
+  <w:style w:type="paragraph" w:styleId="Ttulo">
     <w:name w:val="Title"/>
     <w:basedOn w:val="Normal"/>
     <w:next w:val="Normal"/>
+    <w:uiPriority w:val="10"/>
+    <w:qFormat/>
     <w:pPr>
-      <w:keepNext w:val="1"/>
-      <w:keepLines w:val="1"/>
-      <w:spacing w:after="60" w:before="0" w:lineRule="auto"/>
+      <w:keepNext/>
+      <w:keepLines/>
+      <w:spacing w:after="60"/>
     </w:pPr>
     <w:rPr>
       <w:sz w:val="52"/>
       <w:szCs w:val="52"/>
     </w:rPr>
   </w:style>
-  <w:style w:type="paragraph" w:styleId="Subtitle">
+  <w:style w:type="paragraph" w:styleId="Subttulo">
     <w:name w:val="Subtitle"/>
     <w:basedOn w:val="Normal"/>
     <w:next w:val="Normal"/>
+    <w:uiPriority w:val="11"/>
+    <w:qFormat/>
     <w:pPr>
-      <w:keepNext w:val="1"/>
-      <w:keepLines w:val="1"/>
-      <w:spacing w:after="320" w:before="0" w:lineRule="auto"/>
+      <w:keepNext/>
+      <w:keepLines/>
+      <w:spacing w:after="320"/>
     </w:pPr>
     <w:rPr>
-      <w:rFonts w:ascii="Arial" w:cs="Arial" w:eastAsia="Arial" w:hAnsi="Arial"/>
-      <w:i w:val="0"/>
       <w:color w:val="666666"/>
       <w:sz w:val="30"/>
       <w:szCs w:val="30"/>

</xml_diff>